<commit_message>
[docs] Add problem intro
</commit_message>
<xml_diff>
--- a/pubsub_docs.docx
+++ b/pubsub_docs.docx
@@ -6,164 +6,154 @@
       <w:pPr>
         <w:pStyle w:val="Title"/>
       </w:pPr>
-      <w:proofErr w:type="spellStart"/>
-      <w:r>
-        <w:t>Dokumentacija</w:t>
-      </w:r>
-      <w:proofErr w:type="spellEnd"/>
-      <w:r>
-        <w:t xml:space="preserve"> </w:t>
-      </w:r>
-      <w:proofErr w:type="spellStart"/>
-      <w:r>
-        <w:t>izrade</w:t>
-      </w:r>
-      <w:proofErr w:type="spellEnd"/>
-      <w:r>
-        <w:t xml:space="preserve"> </w:t>
-      </w:r>
-      <w:proofErr w:type="spellStart"/>
-      <w:r>
-        <w:t>projektnog</w:t>
-      </w:r>
-      <w:proofErr w:type="spellEnd"/>
-      <w:r>
-        <w:t xml:space="preserve"> </w:t>
-      </w:r>
-      <w:proofErr w:type="spellStart"/>
-      <w:r>
-        <w:t>zadatka</w:t>
-      </w:r>
-      <w:proofErr w:type="spellEnd"/>
-      <w:r>
-        <w:t xml:space="preserve"> 2 </w:t>
+      <w:r>
+        <w:t xml:space="preserve">Dokumentacija izrade projektnog zadatka 2 </w:t>
       </w:r>
     </w:p>
     <w:p>
       <w:pPr>
         <w:pStyle w:val="Heading1"/>
       </w:pPr>
-      <w:proofErr w:type="spellStart"/>
-      <w:r>
-        <w:t>Opis</w:t>
-      </w:r>
-      <w:proofErr w:type="spellEnd"/>
-      <w:r>
-        <w:t xml:space="preserve">  </w:t>
-      </w:r>
-      <w:proofErr w:type="spellStart"/>
-      <w:r>
-        <w:t>problema</w:t>
-      </w:r>
-      <w:proofErr w:type="spellEnd"/>
-    </w:p>
+      <w:r>
+        <w:t>Opis  problema</w:t>
+      </w:r>
+    </w:p>
+    <w:p/>
+    <w:p>
+      <w:r>
+        <w:t>Problemi komunikacij</w:t>
+      </w:r>
+      <w:r>
+        <w:t>e, između učesnika jednog komunikacionog sistema</w:t>
+      </w:r>
+      <w:r>
+        <w:t>,</w:t>
+      </w:r>
+      <w:r>
+        <w:t xml:space="preserve"> često su veoma složeni problemi. Neki od faktora koji utiču na projekto</w:t>
+      </w:r>
+      <w:r>
+        <w:t xml:space="preserve">vanje jednog takvog sistema, mogu biti </w:t>
+      </w:r>
+      <w:r>
+        <w:t xml:space="preserve"> </w:t>
+      </w:r>
+      <w:r>
+        <w:t xml:space="preserve">broj i podela učesnika sistema po ulozi koju obavljaju u istom. </w:t>
+      </w:r>
+    </w:p>
+    <w:p>
+      <w:r>
+        <w:t>Pretpostavimo komunikacioni sistem sa dve vrste učesnika, oglašivač (eng. publisher) i pretplatnik (eng. subscriber).</w:t>
+      </w:r>
+      <w:r>
+        <w:t xml:space="preserve">  Misija ov</w:t>
+      </w:r>
+      <w:r>
+        <w:t>og komunikacionog sistema jeste da informacija koja se tiče određene teme (eng. topic), stigne d</w:t>
+      </w:r>
+      <w:r>
+        <w:t>o svih pretplatnika na tu temu. Međutim, sa oglašivačima i pretplatnicima kao jedinim vrstama učesnika u sistemu, njihova odgovornost narasta srazmerno njihovom broju. S toga, r</w:t>
+      </w:r>
+      <w:r>
+        <w:t>ešenje prethodno opisanog problema, kao i</w:t>
+      </w:r>
+      <w:r>
+        <w:t xml:space="preserve"> pre</w:t>
+      </w:r>
+      <w:r>
+        <w:t>dmet</w:t>
+      </w:r>
+      <w:r>
+        <w:t xml:space="preserve"> izrade</w:t>
+      </w:r>
+      <w:r>
+        <w:t xml:space="preserve"> ovog projekta, jeste uvođenje nove komponente u komunikacioni sistem, sa ciljem izbegavanja prevelike odgovornosti </w:t>
+      </w:r>
+      <w:r>
+        <w:t>oglašivača i pretplatnika</w:t>
+      </w:r>
+      <w:r>
+        <w:t>.</w:t>
+      </w:r>
+      <w:r>
+        <w:t xml:space="preserve"> Dakle, uvodimo pos</w:t>
+      </w:r>
+      <w:r>
+        <w:t>rednika u komunikaciji sa dvojakom ulogom. S</w:t>
+      </w:r>
+      <w:r>
+        <w:t xml:space="preserve"> jedne strane,</w:t>
+      </w:r>
+      <w:r>
+        <w:t xml:space="preserve"> posrednik dobavlja</w:t>
+      </w:r>
+      <w:r>
+        <w:t xml:space="preserve"> informacij</w:t>
+      </w:r>
+      <w:r>
+        <w:t>u primljenu</w:t>
+      </w:r>
+      <w:r>
+        <w:t xml:space="preserve"> od oglašivača</w:t>
+      </w:r>
+      <w:r>
+        <w:t xml:space="preserve"> </w:t>
+      </w:r>
+      <w:r>
+        <w:t>na određenu temu</w:t>
+      </w:r>
+      <w:r>
+        <w:t xml:space="preserve">, do svih pretplatnika zainteresovanih za </w:t>
+      </w:r>
+      <w:r>
+        <w:t>istu. S druge strane, posrednik prima zahteve od pretplatnika i vodi evidenciju o njihovim pretplatama.</w:t>
+      </w:r>
+    </w:p>
+    <w:p>
+      <w:r>
+        <w:t>Ovako projektovan sistem obezbeđu</w:t>
+      </w:r>
+      <w:r>
+        <w:t xml:space="preserve">je nepromenljivu raspodelu odgovornosti bez obzira na broj obe vrste učesnika i kao takav, ima čestu primenu u različitim komunikacionim sistemima. </w:t>
+      </w:r>
+    </w:p>
+    <w:p/>
     <w:p/>
     <w:p>
       <w:pPr>
         <w:pStyle w:val="Heading1"/>
       </w:pPr>
-      <w:proofErr w:type="spellStart"/>
-      <w:r>
-        <w:t>Dizajn</w:t>
-      </w:r>
-      <w:proofErr w:type="spellEnd"/>
-      <w:r>
-        <w:t xml:space="preserve"> </w:t>
-      </w:r>
-      <w:proofErr w:type="spellStart"/>
-      <w:r>
-        <w:t>programskog</w:t>
-      </w:r>
-      <w:proofErr w:type="spellEnd"/>
-      <w:r>
-        <w:t xml:space="preserve"> </w:t>
-      </w:r>
-      <w:proofErr w:type="spellStart"/>
-      <w:r>
-        <w:t>rešenja</w:t>
-      </w:r>
-      <w:proofErr w:type="spellEnd"/>
+      <w:r>
+        <w:t>Dizajn programskog rešenja</w:t>
+      </w:r>
     </w:p>
     <w:p/>
     <w:p>
       <w:pPr>
         <w:pStyle w:val="Heading1"/>
       </w:pPr>
-      <w:proofErr w:type="spellStart"/>
-      <w:r>
-        <w:t>Korišćene</w:t>
-      </w:r>
-      <w:proofErr w:type="spellEnd"/>
-      <w:r>
-        <w:t xml:space="preserve"> </w:t>
-      </w:r>
-      <w:proofErr w:type="spellStart"/>
-      <w:r>
-        <w:t>strukture</w:t>
-      </w:r>
-      <w:proofErr w:type="spellEnd"/>
-      <w:r>
-        <w:t xml:space="preserve"> </w:t>
-      </w:r>
-      <w:proofErr w:type="spellStart"/>
-      <w:r>
-        <w:t>podataka</w:t>
-      </w:r>
-      <w:proofErr w:type="spellEnd"/>
+      <w:r>
+        <w:t>Korišćene strukture podataka</w:t>
+      </w:r>
     </w:p>
     <w:p/>
     <w:p>
       <w:pPr>
         <w:pStyle w:val="Heading1"/>
       </w:pPr>
-      <w:proofErr w:type="spellStart"/>
-      <w:r>
-        <w:t>Rezultati</w:t>
-      </w:r>
-      <w:proofErr w:type="spellEnd"/>
-      <w:r>
-        <w:t xml:space="preserve"> </w:t>
-      </w:r>
-      <w:proofErr w:type="spellStart"/>
-      <w:r>
-        <w:t>testiranja</w:t>
-      </w:r>
-      <w:proofErr w:type="spellEnd"/>
+      <w:r>
+        <w:t>Rezultati testiranja</w:t>
+      </w:r>
     </w:p>
     <w:p/>
     <w:p>
       <w:pPr>
         <w:pStyle w:val="Heading1"/>
       </w:pPr>
-      <w:proofErr w:type="spellStart"/>
-      <w:r>
-        <w:t>Mogućnosti</w:t>
-      </w:r>
-      <w:proofErr w:type="spellEnd"/>
-      <w:r>
-        <w:t xml:space="preserve"> </w:t>
-      </w:r>
-      <w:proofErr w:type="spellStart"/>
-      <w:r>
-        <w:t>unapređenja</w:t>
-      </w:r>
-      <w:proofErr w:type="spellEnd"/>
-      <w:r>
-        <w:t xml:space="preserve"> </w:t>
-      </w:r>
-      <w:proofErr w:type="spellStart"/>
-      <w:r>
-        <w:t>postojećeg</w:t>
-      </w:r>
-      <w:proofErr w:type="spellEnd"/>
-      <w:r>
-        <w:t xml:space="preserve"> </w:t>
-      </w:r>
-      <w:proofErr w:type="spellStart"/>
-      <w:r>
-        <w:t>rešenja</w:t>
-      </w:r>
-      <w:proofErr w:type="spellEnd"/>
+      <w:r>
+        <w:t>Mogućnosti unapređenja postojećeg rešenja</w:t>
+      </w:r>
     </w:p>
     <w:sectPr>
       <w:pgSz w:w="12240" w:h="15840"/>
@@ -738,7 +728,7 @@
   <a:extraClrSchemeLst/>
   <a:extLst>
     <a:ext uri="{05A4C25C-085E-4340-85A3-A5531E510DB2}">
-      <thm15:themeFamily xmlns:thm15="http://schemas.microsoft.com/office/thememl/2012/main" xmlns="" name="Office Theme" id="{62F939B6-93AF-4DB8-9C6B-D6C7DFDC589F}" vid="{4A3C46E8-61CC-4603-A589-7422A47A8E4A}"/>
+      <thm15:themeFamily xmlns="" xmlns:thm15="http://schemas.microsoft.com/office/thememl/2012/main" name="Office Theme" id="{62F939B6-93AF-4DB8-9C6B-D6C7DFDC589F}" vid="{4A3C46E8-61CC-4603-A589-7422A47A8E4A}"/>
     </a:ext>
   </a:extLst>
 </a:theme>

</xml_diff>

<commit_message>
pubsub docs improvement section
</commit_message>
<xml_diff>
--- a/pubsub_docs.docx
+++ b/pubsub_docs.docx
@@ -73,6 +73,18 @@
                     <w:szCs w:val="80"/>
                   </w:rPr>
                 </w:pPr>
+              </w:p>
+              <w:p>
+                <w:pPr>
+                  <w:pStyle w:val="NoSpacing"/>
+                  <w:jc w:val="center"/>
+                  <w:rPr>
+                    <w:rFonts w:ascii="Segoe UI Semilight" w:eastAsiaTheme="majorEastAsia" w:hAnsi="Segoe UI Semilight" w:cs="Segoe UI Semilight"/>
+                    <w:color w:val="5B9BD5" w:themeColor="accent1"/>
+                    <w:sz w:val="80"/>
+                    <w:szCs w:val="80"/>
+                  </w:rPr>
+                </w:pPr>
                 <w:r>
                   <w:rPr>
                     <w:rFonts w:ascii="Segoe UI Semilight" w:eastAsiaTheme="majorEastAsia" w:hAnsi="Segoe UI Semilight" w:cs="Segoe UI Semilight"/>
@@ -80,7 +92,16 @@
                     <w:sz w:val="80"/>
                     <w:szCs w:val="80"/>
                   </w:rPr>
-                  <w:t>Dokumentacija izrade projektnog zadatka br. 2</w:t>
+                  <w:t>Dokument</w:t>
+                </w:r>
+                <w:r>
+                  <w:rPr>
+                    <w:rFonts w:ascii="Segoe UI Semilight" w:eastAsiaTheme="majorEastAsia" w:hAnsi="Segoe UI Semilight" w:cs="Segoe UI Semilight"/>
+                    <w:color w:val="5B9BD5" w:themeColor="accent1"/>
+                    <w:sz w:val="80"/>
+                    <w:szCs w:val="80"/>
+                  </w:rPr>
+                  <w:t>acija izrade projektnog zadatka - PubSub servis</w:t>
                 </w:r>
               </w:p>
             </w:tc>
@@ -99,93 +120,73 @@
                   <w:right w:w="115" w:type="dxa"/>
                 </w:tcMar>
               </w:tcPr>
+              <w:p/>
               <w:p>
                 <w:pPr>
-                  <w:pStyle w:val="Subtitle"/>
-                  <w:jc w:val="center"/>
+                  <w:ind w:left="360"/>
                   <w:rPr>
-                    <w:rFonts w:ascii="Segoe UI Semilight" w:hAnsi="Segoe UI Semilight" w:cs="Segoe UI Semilight"/>
-                    <w:sz w:val="28"/>
-                    <w:szCs w:val="28"/>
+                    <w:rStyle w:val="SubtleEmphasis"/>
                   </w:rPr>
                 </w:pPr>
                 <w:r>
                   <w:rPr>
-                    <w:rFonts w:ascii="Segoe UI Semilight" w:hAnsi="Segoe UI Semilight" w:cs="Segoe UI Semilight"/>
-                    <w:sz w:val="28"/>
-                    <w:szCs w:val="28"/>
+                    <w:rStyle w:val="SubtleEmphasis"/>
                   </w:rPr>
-                  <w:t>Napredni industrijski komunikacioni protokoli</w:t>
-                </w:r>
-                <w:r>
-                  <w:rPr>
-                    <w:rFonts w:ascii="Segoe UI Semilight" w:hAnsi="Segoe UI Semilight" w:cs="Segoe UI Semilight"/>
-                    <w:sz w:val="28"/>
-                    <w:szCs w:val="28"/>
-                  </w:rPr>
-                  <w:t>,</w:t>
+                  <w:t>Opis problema</w:t>
                 </w:r>
               </w:p>
               <w:p>
                 <w:pPr>
-                  <w:pStyle w:val="Subtitle"/>
-                  <w:jc w:val="center"/>
+                  <w:ind w:left="360"/>
                   <w:rPr>
-                    <w:rFonts w:ascii="Segoe UI Semilight" w:hAnsi="Segoe UI Semilight" w:cs="Segoe UI Semilight"/>
-                    <w:sz w:val="28"/>
-                    <w:szCs w:val="28"/>
+                    <w:rStyle w:val="SubtleEmphasis"/>
                   </w:rPr>
                 </w:pPr>
                 <w:r>
                   <w:rPr>
-                    <w:rFonts w:ascii="Segoe UI Semilight" w:hAnsi="Segoe UI Semilight" w:cs="Segoe UI Semilight"/>
-                    <w:sz w:val="28"/>
-                    <w:szCs w:val="28"/>
+                    <w:rStyle w:val="SubtleEmphasis"/>
                   </w:rPr>
-                  <w:t>Primenjeno softversko inženjerstvo</w:t>
-                </w:r>
-                <w:r>
-                  <w:rPr>
-                    <w:rFonts w:ascii="Segoe UI Semilight" w:hAnsi="Segoe UI Semilight" w:cs="Segoe UI Semilight"/>
-                    <w:sz w:val="28"/>
-                    <w:szCs w:val="28"/>
-                  </w:rPr>
-                  <w:t>,</w:t>
+                  <w:t>Dizajn programskog rešenja</w:t>
                 </w:r>
               </w:p>
               <w:p>
                 <w:pPr>
-                  <w:pStyle w:val="Subtitle"/>
-                  <w:jc w:val="center"/>
+                  <w:ind w:left="360"/>
                   <w:rPr>
-                    <w:rFonts w:ascii="Segoe UI Semilight" w:hAnsi="Segoe UI Semilight" w:cs="Segoe UI Semilight"/>
-                    <w:sz w:val="28"/>
-                    <w:szCs w:val="28"/>
+                    <w:rStyle w:val="SubtleEmphasis"/>
                   </w:rPr>
                 </w:pPr>
                 <w:r>
                   <w:rPr>
-                    <w:rFonts w:ascii="Segoe UI Semilight" w:hAnsi="Segoe UI Semilight" w:cs="Segoe UI Semilight"/>
-                    <w:sz w:val="28"/>
-                    <w:szCs w:val="28"/>
+                    <w:rStyle w:val="SubtleEmphasis"/>
                   </w:rPr>
-                  <w:t>Fakultet tehničkih nauka, Novi Sad</w:t>
-                </w:r>
-                <w:r>
-                  <w:rPr>
-                    <w:rFonts w:ascii="Segoe UI Semilight" w:hAnsi="Segoe UI Semilight" w:cs="Segoe UI Semilight"/>
-                    <w:sz w:val="28"/>
-                    <w:szCs w:val="28"/>
-                  </w:rPr>
-                  <w:t>, 2016</w:t>
+                  <w:t>Korišćene strukture podataka</w:t>
                 </w:r>
               </w:p>
               <w:p>
                 <w:pPr>
+                  <w:ind w:left="360"/>
                   <w:rPr>
-                    <w:rFonts w:ascii="Segoe UI Semilight" w:hAnsi="Segoe UI Semilight" w:cs="Segoe UI Semilight"/>
+                    <w:rStyle w:val="SubtleEmphasis"/>
                   </w:rPr>
                 </w:pPr>
+                <w:r>
+                  <w:rPr>
+                    <w:rStyle w:val="SubtleEmphasis"/>
+                  </w:rPr>
+                  <w:t>Rezultati testiranja</w:t>
+                </w:r>
+              </w:p>
+              <w:p>
+                <w:pPr>
+                  <w:ind w:left="360"/>
+                </w:pPr>
+                <w:r>
+                  <w:rPr>
+                    <w:rStyle w:val="SubtleEmphasis"/>
+                  </w:rPr>
+                  <w:t>Mogućnosti unapređenja rešenja</w:t>
+                </w:r>
               </w:p>
             </w:tc>
           </w:tr>
@@ -329,6 +330,7 @@
               <w:sz w:val="52"/>
               <w:szCs w:val="52"/>
             </w:rPr>
+            <w:lastRenderedPageBreak/>
             <w:br w:type="page"/>
           </w:r>
         </w:p>
@@ -424,7 +426,7 @@
                     <pic:cNvPicPr/>
                   </pic:nvPicPr>
                   <pic:blipFill>
-                    <a:blip r:embed="rId7"/>
+                    <a:blip r:embed="rId8"/>
                     <a:stretch>
                       <a:fillRect/>
                     </a:stretch>
@@ -672,7 +674,7 @@
                     <pic:cNvPicPr/>
                   </pic:nvPicPr>
                   <pic:blipFill>
-                    <a:blip r:embed="rId8"/>
+                    <a:blip r:embed="rId9"/>
                     <a:stretch>
                       <a:fillRect/>
                     </a:stretch>
@@ -1067,7 +1069,7 @@
     <w:p>
       <w:pPr>
         <w:rPr>
-          <w:rFonts w:ascii="Arial" w:hAnsi="Arial" w:cs="Arial"/>
+          <w:rFonts w:ascii="Segoe UI Emoji" w:hAnsi="Segoe UI Emoji"/>
         </w:rPr>
       </w:pPr>
       <w:r>
@@ -1100,7 +1102,17 @@
     </w:p>
     <w:p>
       <w:pPr>
+        <w:rPr>
+          <w:rFonts w:ascii="Segoe UI Emoji" w:hAnsi="Segoe UI Emoji" w:cs="Arial"/>
+        </w:rPr>
+      </w:pPr>
+    </w:p>
+    <w:p>
+      <w:pPr>
         <w:keepNext/>
+        <w:rPr>
+          <w:rFonts w:ascii="Segoe UI Emoji" w:hAnsi="Segoe UI Emoji"/>
+        </w:rPr>
       </w:pPr>
       <w:r>
         <w:rPr>
@@ -1123,7 +1135,7 @@
                     <pic:cNvPicPr/>
                   </pic:nvPicPr>
                   <pic:blipFill>
-                    <a:blip r:embed="rId9"/>
+                    <a:blip r:embed="rId10"/>
                     <a:stretch>
                       <a:fillRect/>
                     </a:stretch>
@@ -1153,10 +1165,19 @@
         </w:rPr>
       </w:pPr>
       <w:r>
+        <w:rPr>
+          <w:rFonts w:ascii="Segoe UI Emoji" w:hAnsi="Segoe UI Emoji"/>
+        </w:rPr>
         <w:t>Dijagram 3. Dizajn višenitnog rešenja PubSub servisa</w:t>
       </w:r>
     </w:p>
-    <w:p/>
+    <w:p>
+      <w:pPr>
+        <w:rPr>
+          <w:rFonts w:ascii="Segoe UI Emoji" w:hAnsi="Segoe UI Emoji"/>
+        </w:rPr>
+      </w:pPr>
+    </w:p>
     <w:p>
       <w:pPr>
         <w:rPr>
@@ -1221,23 +1242,23 @@
         <w:rPr>
           <w:rFonts w:ascii="Segoe UI Emoji" w:hAnsi="Segoe UI Emoji"/>
         </w:rPr>
-        <w:t>a. Životni vek novonastale niti prekida se prekidanjem konekcije sa oglašiva</w:t>
-      </w:r>
-      <w:r>
-        <w:t>č</w:t>
-      </w:r>
-      <w:r>
-        <w:rPr>
-          <w:rFonts w:ascii="Segoe UI Emoji" w:hAnsi="Segoe UI Emoji"/>
-        </w:rPr>
-        <w:t xml:space="preserve">em za koju je zadužena. Pri dobijanju nove poruke, nit Pn, reaguje ubacivanjem iste u </w:t>
+        <w:t xml:space="preserve">a. Životni vek novonastale niti prekida se prekidanjem konekcije sa </w:t>
       </w:r>
       <w:r>
         <w:rPr>
           <w:rFonts w:ascii="Segoe UI Emoji" w:hAnsi="Segoe UI Emoji"/>
         </w:rPr>
         <w:lastRenderedPageBreak/>
-        <w:t>kružni bafer za odre</w:t>
+        <w:t>oglašiva</w:t>
+      </w:r>
+      <w:r>
+        <w:t>č</w:t>
+      </w:r>
+      <w:r>
+        <w:rPr>
+          <w:rFonts w:ascii="Segoe UI Emoji" w:hAnsi="Segoe UI Emoji"/>
+        </w:rPr>
+        <w:t>em za koju je zadužena. Pri dobijanju nove poruke, nit Pn, reaguje ubacivanjem iste u kružni bafer za odre</w:t>
       </w:r>
       <w:r>
         <w:t>đ</w:t>
@@ -1283,11 +1304,23 @@
       <w:pPr>
         <w:pStyle w:val="Heading1"/>
         <w:rPr>
-          <w:rFonts w:asciiTheme="minorHAnsi" w:hAnsiTheme="minorHAnsi"/>
-        </w:rPr>
-      </w:pPr>
-      <w:r>
-        <w:t>Korišćene strukture podataka</w:t>
+          <w:rFonts w:ascii="Segoe UI Emoji" w:hAnsi="Segoe UI Emoji"/>
+        </w:rPr>
+      </w:pPr>
+      <w:r>
+        <w:rPr>
+          <w:rFonts w:ascii="Segoe UI Emoji" w:hAnsi="Segoe UI Emoji"/>
+        </w:rPr>
+        <w:t>Koriš</w:t>
+      </w:r>
+      <w:r>
+        <w:t>ć</w:t>
+      </w:r>
+      <w:r>
+        <w:rPr>
+          <w:rFonts w:ascii="Segoe UI Emoji" w:hAnsi="Segoe UI Emoji"/>
+        </w:rPr>
+        <w:t>ene strukture podataka</w:t>
       </w:r>
     </w:p>
     <w:p>
@@ -1302,95 +1335,227 @@
       <w:pPr>
         <w:jc w:val="both"/>
         <w:rPr>
+          <w:rFonts w:ascii="Segoe UI Emoji" w:hAnsi="Segoe UI Emoji" w:cs="Arial"/>
+        </w:rPr>
+      </w:pPr>
+      <w:r>
+        <w:rPr>
+          <w:rFonts w:ascii="Segoe UI Emoji" w:hAnsi="Segoe UI Emoji"/>
+        </w:rPr>
+        <w:t xml:space="preserve">Svi podaci neophodni za funkcionisanje PubSub servisa, </w:t>
+      </w:r>
+      <w:r>
+        <w:rPr>
           <w:rFonts w:ascii="Arial" w:hAnsi="Arial" w:cs="Arial"/>
         </w:rPr>
-      </w:pPr>
-      <w:r>
-        <w:rPr>
-          <w:rFonts w:ascii="Segoe UI Emoji" w:hAnsi="Segoe UI Emoji"/>
-        </w:rPr>
-        <w:t xml:space="preserve">Svi podaci neophodni za funkcionisanje PubSub servisa, </w:t>
+        <w:t>č</w:t>
+      </w:r>
+      <w:r>
+        <w:rPr>
+          <w:rFonts w:ascii="Segoe UI Emoji" w:hAnsi="Segoe UI Emoji" w:cs="Arial"/>
+        </w:rPr>
+        <w:t xml:space="preserve">uvaju se u njegovoj internoj memoriji. </w:t>
+      </w:r>
+      <w:r>
+        <w:rPr>
+          <w:rFonts w:ascii="Segoe UI Emoji" w:hAnsi="Segoe UI Emoji"/>
+        </w:rPr>
+        <w:t xml:space="preserve">Podaci, </w:t>
+      </w:r>
+      <w:r>
+        <w:rPr>
+          <w:rFonts w:ascii="Segoe UI Emoji" w:hAnsi="Segoe UI Emoji"/>
+        </w:rPr>
+        <w:t>neophodni za dobavljanje odgovaraju</w:t>
       </w:r>
       <w:r>
         <w:rPr>
           <w:rFonts w:ascii="Arial" w:hAnsi="Arial" w:cs="Arial"/>
         </w:rPr>
-        <w:t xml:space="preserve">čuvaju se u njegovoj internoj memoriji. </w:t>
-      </w:r>
-      <w:r>
-        <w:rPr>
-          <w:rFonts w:ascii="Segoe UI Emoji" w:hAnsi="Segoe UI Emoji"/>
-        </w:rPr>
-        <w:t xml:space="preserve">Podaci, </w:t>
-      </w:r>
-      <w:r>
-        <w:rPr>
-          <w:rFonts w:ascii="Segoe UI Emoji" w:hAnsi="Segoe UI Emoji"/>
-        </w:rPr>
-        <w:t>neophodni za dobavljanje odgovaraju</w:t>
+        <w:t>ć</w:t>
+      </w:r>
+      <w:r>
+        <w:rPr>
+          <w:rFonts w:ascii="Segoe UI Emoji" w:hAnsi="Segoe UI Emoji" w:cs="Arial"/>
+        </w:rPr>
+        <w:t>ih poruka do odgovaraju</w:t>
       </w:r>
       <w:r>
         <w:rPr>
           <w:rFonts w:ascii="Arial" w:hAnsi="Arial" w:cs="Arial"/>
         </w:rPr>
-        <w:t>ćih poruka do odgovarajućeg skupa pretplatnika</w:t>
+        <w:t>ć</w:t>
+      </w:r>
+      <w:r>
+        <w:rPr>
+          <w:rFonts w:ascii="Segoe UI Emoji" w:hAnsi="Segoe UI Emoji" w:cs="Arial"/>
+        </w:rPr>
+        <w:t>eg skupa pretplatnika</w:t>
+      </w:r>
+      <w:r>
+        <w:rPr>
+          <w:rFonts w:ascii="Segoe UI Emoji" w:hAnsi="Segoe UI Emoji" w:cs="Arial"/>
+        </w:rPr>
+        <w:t>, organizovani su u logi</w:t>
       </w:r>
       <w:r>
         <w:rPr>
           <w:rFonts w:ascii="Arial" w:hAnsi="Arial" w:cs="Arial"/>
         </w:rPr>
-        <w:t>, organizovani su u logičku tabelu, gde je svaki red jednoznačno id</w:t>
+        <w:t>č</w:t>
+      </w:r>
+      <w:r>
+        <w:rPr>
+          <w:rFonts w:ascii="Segoe UI Emoji" w:hAnsi="Segoe UI Emoji" w:cs="Arial"/>
+        </w:rPr>
+        <w:t>ku tabelu, gde je svaki red jednozna</w:t>
       </w:r>
       <w:r>
         <w:rPr>
           <w:rFonts w:ascii="Arial" w:hAnsi="Arial" w:cs="Arial"/>
         </w:rPr>
+        <w:t>č</w:t>
+      </w:r>
+      <w:r>
+        <w:rPr>
+          <w:rFonts w:ascii="Segoe UI Emoji" w:hAnsi="Segoe UI Emoji" w:cs="Arial"/>
+        </w:rPr>
+        <w:t>no id</w:t>
+      </w:r>
+      <w:r>
+        <w:rPr>
+          <w:rFonts w:ascii="Segoe UI Emoji" w:hAnsi="Segoe UI Emoji" w:cs="Arial"/>
+        </w:rPr>
         <w:t xml:space="preserve">entifikovan </w:t>
       </w:r>
       <w:r>
         <w:rPr>
+          <w:rFonts w:ascii="Segoe UI Emoji" w:hAnsi="Segoe UI Emoji" w:cs="Arial"/>
+        </w:rPr>
+        <w:t>temom, i koji sadrži red pristiglih por</w:t>
+      </w:r>
+      <w:r>
+        <w:rPr>
+          <w:rFonts w:ascii="Segoe UI Emoji" w:hAnsi="Segoe UI Emoji" w:cs="Arial"/>
+        </w:rPr>
+        <w:t xml:space="preserve">uka zajedno sa skupom pretplatnika. </w:t>
+      </w:r>
+      <w:r>
+        <w:rPr>
+          <w:rFonts w:ascii="Segoe UI Emoji" w:hAnsi="Segoe UI Emoji" w:cs="Arial"/>
+        </w:rPr>
+        <w:t>Tako</w:t>
+      </w:r>
+      <w:r>
+        <w:rPr>
           <w:rFonts w:ascii="Arial" w:hAnsi="Arial" w:cs="Arial"/>
         </w:rPr>
-        <w:t>temom, i koji sadrži red pristiglih por</w:t>
+        <w:t>đ</w:t>
+      </w:r>
+      <w:r>
+        <w:rPr>
+          <w:rFonts w:ascii="Segoe UI Emoji" w:hAnsi="Segoe UI Emoji" w:cs="Arial"/>
+        </w:rPr>
+        <w:t>e, servis rukuje i deskriptorima svih aktivnih niti, koje skladišti u skup, koji dinami</w:t>
       </w:r>
       <w:r>
         <w:rPr>
           <w:rFonts w:ascii="Arial" w:hAnsi="Arial" w:cs="Arial"/>
         </w:rPr>
-        <w:t xml:space="preserve">uka zajedno sa skupom pretplatnika. </w:t>
+        <w:t>č</w:t>
+      </w:r>
+      <w:r>
+        <w:rPr>
+          <w:rFonts w:ascii="Segoe UI Emoji" w:hAnsi="Segoe UI Emoji" w:cs="Arial"/>
+        </w:rPr>
+        <w:t>ki ažurira pri kreiranju, odnosno gašenju niti.</w:t>
+      </w:r>
+    </w:p>
+    <w:p>
+      <w:pPr>
+        <w:jc w:val="both"/>
+        <w:rPr>
+          <w:rFonts w:ascii="Segoe UI Emoji" w:hAnsi="Segoe UI Emoji" w:cs="Arial"/>
+        </w:rPr>
+      </w:pPr>
+      <w:r>
+        <w:rPr>
+          <w:rFonts w:ascii="Segoe UI Emoji" w:hAnsi="Segoe UI Emoji" w:cs="Arial"/>
+        </w:rPr>
+        <w:t>Radi implementacije svih prethodno spomenutih logi</w:t>
       </w:r>
       <w:r>
         <w:rPr>
           <w:rFonts w:ascii="Arial" w:hAnsi="Arial" w:cs="Arial"/>
         </w:rPr>
-        <w:t>Takođe, servis rukuje i deskriptorima svih aktivnih niti, koje skladišti u skup, koji dinamički ažurira pri kreiranju, odnosno gašenju niti.</w:t>
+        <w:t>č</w:t>
+      </w:r>
+      <w:r>
+        <w:rPr>
+          <w:rFonts w:ascii="Segoe UI Emoji" w:hAnsi="Segoe UI Emoji" w:cs="Arial"/>
+        </w:rPr>
+        <w:t>kih struktura podataka, koriš</w:t>
+      </w:r>
+      <w:r>
+        <w:rPr>
+          <w:rFonts w:ascii="Arial" w:hAnsi="Arial" w:cs="Arial"/>
+        </w:rPr>
+        <w:t>ć</w:t>
+      </w:r>
+      <w:r>
+        <w:rPr>
+          <w:rFonts w:ascii="Segoe UI Emoji" w:hAnsi="Segoe UI Emoji" w:cs="Arial"/>
+        </w:rPr>
+        <w:t xml:space="preserve">ena </w:t>
+      </w:r>
+      <w:r>
+        <w:rPr>
+          <w:rFonts w:ascii="Segoe UI Emoji" w:hAnsi="Segoe UI Emoji" w:cs="Arial"/>
+        </w:rPr>
+        <w:t>je jednostruko spregnuta lista, dok je za skladištenje poruka upotrebljen kružni bafer sa mogu</w:t>
+      </w:r>
+      <w:r>
+        <w:rPr>
+          <w:rFonts w:ascii="Arial" w:hAnsi="Arial" w:cs="Arial"/>
+        </w:rPr>
+        <w:t>ć</w:t>
+      </w:r>
+      <w:r>
+        <w:rPr>
+          <w:rFonts w:ascii="Segoe UI Emoji" w:hAnsi="Segoe UI Emoji" w:cs="Arial"/>
+        </w:rPr>
+        <w:t>noš</w:t>
+      </w:r>
+      <w:r>
+        <w:rPr>
+          <w:rFonts w:ascii="Arial" w:hAnsi="Arial" w:cs="Arial"/>
+        </w:rPr>
+        <w:t>ć</w:t>
+      </w:r>
+      <w:r>
+        <w:rPr>
+          <w:rFonts w:ascii="Segoe UI Emoji" w:hAnsi="Segoe UI Emoji" w:cs="Arial"/>
+        </w:rPr>
+        <w:t>u dinami</w:t>
+      </w:r>
+      <w:r>
+        <w:rPr>
+          <w:rFonts w:ascii="Arial" w:hAnsi="Arial" w:cs="Arial"/>
+        </w:rPr>
+        <w:t>č</w:t>
+      </w:r>
+      <w:r>
+        <w:rPr>
+          <w:rFonts w:ascii="Segoe UI Emoji" w:hAnsi="Segoe UI Emoji" w:cs="Arial"/>
+        </w:rPr>
+        <w:t>kog proširivanja.</w:t>
       </w:r>
     </w:p>
     <w:p>
       <w:pPr>
         <w:jc w:val="both"/>
         <w:rPr>
-          <w:rFonts w:ascii="Arial" w:hAnsi="Arial" w:cs="Arial"/>
-        </w:rPr>
-      </w:pPr>
-      <w:r>
-        <w:rPr>
-          <w:rFonts w:ascii="Arial" w:hAnsi="Arial" w:cs="Arial"/>
-        </w:rPr>
-        <w:t xml:space="preserve">Radi implementacije svih prethodno spomenutih logičkih struktura podataka, korišćena </w:t>
-      </w:r>
-      <w:r>
-        <w:rPr>
-          <w:rFonts w:ascii="Arial" w:hAnsi="Arial" w:cs="Arial"/>
-        </w:rPr>
-        <w:t>je jednostruko spregnuta lista, dok je za skladištenje poruka upotrebljen kružni bafer sa mogućnošću dinamičkog proširivanja.</w:t>
-      </w:r>
-    </w:p>
-    <w:p>
-      <w:pPr>
-        <w:jc w:val="both"/>
-        <w:rPr>
-          <w:rFonts w:ascii="Arial" w:hAnsi="Arial" w:cs="Arial"/>
+          <w:rFonts w:ascii="Segoe UI Emoji" w:hAnsi="Segoe UI Emoji" w:cs="Arial"/>
         </w:rPr>
       </w:pPr>
     </w:p>
@@ -1398,10 +1563,13 @@
       <w:pPr>
         <w:keepNext/>
         <w:jc w:val="center"/>
-      </w:pPr>
-      <w:r>
-        <w:rPr>
-          <w:rFonts w:ascii="Arial" w:hAnsi="Arial" w:cs="Arial"/>
+        <w:rPr>
+          <w:rFonts w:ascii="Segoe UI Emoji" w:hAnsi="Segoe UI Emoji"/>
+        </w:rPr>
+      </w:pPr>
+      <w:r>
+        <w:rPr>
+          <w:rFonts w:ascii="Segoe UI Emoji" w:hAnsi="Segoe UI Emoji" w:cs="Arial"/>
           <w:noProof/>
         </w:rPr>
         <w:drawing>
@@ -1420,7 +1588,7 @@
                     <pic:cNvPicPr/>
                   </pic:nvPicPr>
                   <pic:blipFill>
-                    <a:blip r:embed="rId10"/>
+                    <a:blip r:embed="rId11"/>
                     <a:stretch>
                       <a:fillRect/>
                     </a:stretch>
@@ -1446,11 +1614,23 @@
         <w:pStyle w:val="Caption"/>
         <w:jc w:val="center"/>
         <w:rPr>
-          <w:rFonts w:ascii="Arial" w:hAnsi="Arial" w:cs="Arial"/>
-        </w:rPr>
-      </w:pPr>
-      <w:r>
-        <w:t>Dijagram 4. Tabela kao logička struktura podataka implementirana u vidu liste</w:t>
+          <w:rFonts w:ascii="Segoe UI Emoji" w:hAnsi="Segoe UI Emoji" w:cs="Arial"/>
+        </w:rPr>
+      </w:pPr>
+      <w:r>
+        <w:rPr>
+          <w:rFonts w:ascii="Segoe UI Emoji" w:hAnsi="Segoe UI Emoji"/>
+        </w:rPr>
+        <w:t>Dijagram 4. Tabela kao logi</w:t>
+      </w:r>
+      <w:r>
+        <w:t>č</w:t>
+      </w:r>
+      <w:r>
+        <w:rPr>
+          <w:rFonts w:ascii="Segoe UI Emoji" w:hAnsi="Segoe UI Emoji"/>
+        </w:rPr>
+        <w:t>ka struktura podataka implementirana u vidu liste</w:t>
       </w:r>
     </w:p>
     <w:p>
@@ -1568,12 +1748,287 @@
         <w:t>eg rešenja</w:t>
       </w:r>
     </w:p>
-    <w:p/>
-    <w:p/>
+    <w:p>
+      <w:pPr>
+        <w:rPr>
+          <w:rFonts w:ascii="Segoe UI Emoji" w:hAnsi="Segoe UI Emoji"/>
+        </w:rPr>
+      </w:pPr>
+    </w:p>
+    <w:p>
+      <w:pPr>
+        <w:rPr>
+          <w:rFonts w:ascii="Segoe UI Emoji" w:hAnsi="Segoe UI Emoji"/>
+        </w:rPr>
+      </w:pPr>
+      <w:r>
+        <w:rPr>
+          <w:rFonts w:ascii="Segoe UI Emoji" w:hAnsi="Segoe UI Emoji"/>
+        </w:rPr>
+        <w:t>Nijedno rešenje nije apsolutno optimalno. Prethodno opisani, višenitni dizajn PubSub servisa nije izuzetak. Kao takav, pokazuje so</w:t>
+      </w:r>
+      <w:r>
+        <w:rPr>
+          <w:rFonts w:ascii="Segoe UI Emoji" w:hAnsi="Segoe UI Emoji"/>
+        </w:rPr>
+        <w:t>lidne performanse u odre</w:t>
+      </w:r>
+      <w:r>
+        <w:t>đ</w:t>
+      </w:r>
+      <w:r>
+        <w:rPr>
+          <w:rFonts w:ascii="Segoe UI Emoji" w:hAnsi="Segoe UI Emoji"/>
+        </w:rPr>
+        <w:t>enim uslovima</w:t>
+      </w:r>
+      <w:r>
+        <w:rPr>
+          <w:rFonts w:ascii="Segoe UI Emoji" w:hAnsi="Segoe UI Emoji"/>
+        </w:rPr>
+        <w:t xml:space="preserve"> dok mu se iste urušavaju</w:t>
+      </w:r>
+      <w:r>
+        <w:rPr>
+          <w:rFonts w:ascii="Segoe UI Emoji" w:hAnsi="Segoe UI Emoji"/>
+        </w:rPr>
+        <w:t>, na primer,</w:t>
+      </w:r>
+      <w:r>
+        <w:rPr>
+          <w:rFonts w:ascii="Segoe UI Emoji" w:hAnsi="Segoe UI Emoji"/>
+        </w:rPr>
+        <w:t xml:space="preserve"> </w:t>
+      </w:r>
+      <w:r>
+        <w:rPr>
+          <w:rFonts w:ascii="Segoe UI Emoji" w:hAnsi="Segoe UI Emoji"/>
+        </w:rPr>
+        <w:t>pri pove</w:t>
+      </w:r>
+      <w:r>
+        <w:t>ć</w:t>
+      </w:r>
+      <w:r>
+        <w:rPr>
+          <w:rFonts w:ascii="Segoe UI Emoji" w:hAnsi="Segoe UI Emoji"/>
+        </w:rPr>
+        <w:t>anju broja u</w:t>
+      </w:r>
+      <w:r>
+        <w:t>č</w:t>
+      </w:r>
+      <w:r>
+        <w:rPr>
+          <w:rFonts w:ascii="Segoe UI Emoji" w:hAnsi="Segoe UI Emoji"/>
+        </w:rPr>
+        <w:t xml:space="preserve">esnika. </w:t>
+      </w:r>
+    </w:p>
+    <w:p>
+      <w:pPr>
+        <w:rPr>
+          <w:rFonts w:ascii="Segoe UI Emoji" w:hAnsi="Segoe UI Emoji"/>
+        </w:rPr>
+      </w:pPr>
+      <w:r>
+        <w:rPr>
+          <w:rFonts w:ascii="Segoe UI Emoji" w:hAnsi="Segoe UI Emoji"/>
+        </w:rPr>
+        <w:t>U postoje</w:t>
+      </w:r>
+      <w:r>
+        <w:t>ć</w:t>
+      </w:r>
+      <w:r>
+        <w:rPr>
+          <w:rFonts w:ascii="Segoe UI Emoji" w:hAnsi="Segoe UI Emoji"/>
+        </w:rPr>
+        <w:t xml:space="preserve">em rešenju, podaci iz tabele tema, organizovani su u vidu liste dok </w:t>
+      </w:r>
+      <w:r>
+        <w:rPr>
+          <w:rFonts w:ascii="Segoe UI Emoji" w:hAnsi="Segoe UI Emoji"/>
+        </w:rPr>
+        <w:t>bi isto tako mogli biti u vidu mape sa klju</w:t>
+      </w:r>
+      <w:r>
+        <w:t>č</w:t>
+      </w:r>
+      <w:r>
+        <w:rPr>
+          <w:rFonts w:ascii="Segoe UI Emoji" w:hAnsi="Segoe UI Emoji"/>
+        </w:rPr>
+        <w:t>em kao temom. Pristup podacima odre</w:t>
+      </w:r>
+      <w:r>
+        <w:t>đ</w:t>
+      </w:r>
+      <w:r>
+        <w:rPr>
+          <w:rFonts w:ascii="Segoe UI Emoji" w:hAnsi="Segoe UI Emoji"/>
+        </w:rPr>
+        <w:t>enog topika u tom slu</w:t>
+      </w:r>
+      <w:r>
+        <w:t>č</w:t>
+      </w:r>
+      <w:r>
+        <w:rPr>
+          <w:rFonts w:ascii="Segoe UI Emoji" w:hAnsi="Segoe UI Emoji"/>
+        </w:rPr>
+        <w:t>aju pokazivao bi bolje performanse.</w:t>
+      </w:r>
+      <w:r>
+        <w:rPr>
+          <w:rFonts w:ascii="Segoe UI Emoji" w:hAnsi="Segoe UI Emoji"/>
+        </w:rPr>
+        <w:t xml:space="preserve"> </w:t>
+      </w:r>
+    </w:p>
+    <w:p>
+      <w:pPr>
+        <w:rPr>
+          <w:rFonts w:ascii="Segoe UI Emoji" w:hAnsi="Segoe UI Emoji"/>
+        </w:rPr>
+      </w:pPr>
+      <w:r>
+        <w:rPr>
+          <w:rFonts w:ascii="Segoe UI Emoji" w:hAnsi="Segoe UI Emoji"/>
+        </w:rPr>
+        <w:t>Tako</w:t>
+      </w:r>
+      <w:r>
+        <w:t>đ</w:t>
+      </w:r>
+      <w:r>
+        <w:rPr>
+          <w:rFonts w:ascii="Segoe UI Emoji" w:hAnsi="Segoe UI Emoji"/>
+        </w:rPr>
+        <w:t>e, dizajn postoje</w:t>
+      </w:r>
+      <w:r>
+        <w:t>ć</w:t>
+      </w:r>
+      <w:r>
+        <w:rPr>
+          <w:rFonts w:ascii="Segoe UI Emoji" w:hAnsi="Segoe UI Emoji"/>
+        </w:rPr>
+        <w:t>eg rešenja, pomo</w:t>
+      </w:r>
+      <w:r>
+        <w:t>ć</w:t>
+      </w:r>
+      <w:r>
+        <w:rPr>
+          <w:rFonts w:ascii="Segoe UI Emoji" w:hAnsi="Segoe UI Emoji"/>
+        </w:rPr>
+        <w:t>u više niti, implicira ve</w:t>
+      </w:r>
+      <w:r>
+        <w:t>ć</w:t>
+      </w:r>
+      <w:r>
+        <w:rPr>
+          <w:rFonts w:ascii="Segoe UI Emoji" w:hAnsi="Segoe UI Emoji"/>
+        </w:rPr>
+        <w:t>u kompleksnost samog rešenja i probleme sinhronizacije nad deljenim podacima i koordinacije izme</w:t>
+      </w:r>
+      <w:r>
+        <w:t>đ</w:t>
+      </w:r>
+      <w:r>
+        <w:rPr>
+          <w:rFonts w:ascii="Segoe UI Emoji" w:hAnsi="Segoe UI Emoji"/>
+        </w:rPr>
+        <w:t>u aktivnih niti koje imaju razli</w:t>
+      </w:r>
+      <w:r>
+        <w:t>č</w:t>
+      </w:r>
+      <w:r>
+        <w:rPr>
+          <w:rFonts w:ascii="Segoe UI Emoji" w:hAnsi="Segoe UI Emoji"/>
+        </w:rPr>
+        <w:t>ite uloge. Ukoliko je PubSub servis i sa</w:t>
+      </w:r>
+      <w:r>
+        <w:t>č</w:t>
+      </w:r>
+      <w:r>
+        <w:rPr>
+          <w:rFonts w:ascii="Segoe UI Emoji" w:hAnsi="Segoe UI Emoji"/>
+        </w:rPr>
+        <w:t>injen od više niti, trebalo bi koordinisati redosled izvršavanja izme</w:t>
+      </w:r>
+      <w:r>
+        <w:t>đ</w:t>
+      </w:r>
+      <w:r>
+        <w:rPr>
+          <w:rFonts w:ascii="Segoe UI Emoji" w:hAnsi="Segoe UI Emoji"/>
+        </w:rPr>
+        <w:t>u njih, kako bi se izbeglo zauzimanje procesorskog vremena na duže vreme, od strane jedne grupe niti.</w:t>
+      </w:r>
+      <w:r>
+        <w:rPr>
+          <w:rFonts w:ascii="Segoe UI Emoji" w:hAnsi="Segoe UI Emoji"/>
+        </w:rPr>
+        <w:t xml:space="preserve"> </w:t>
+      </w:r>
+    </w:p>
+    <w:p>
+      <w:pPr>
+        <w:rPr>
+          <w:rFonts w:ascii="Segoe UI Emoji" w:hAnsi="Segoe UI Emoji"/>
+        </w:rPr>
+      </w:pPr>
+      <w:r>
+        <w:rPr>
+          <w:rFonts w:ascii="Segoe UI Emoji" w:hAnsi="Segoe UI Emoji"/>
+        </w:rPr>
+        <w:t xml:space="preserve">Problem predstavljen u ovom radu, </w:t>
+      </w:r>
+      <w:r>
+        <w:t>č</w:t>
+      </w:r>
+      <w:r>
+        <w:rPr>
+          <w:rFonts w:ascii="Segoe UI Emoji" w:hAnsi="Segoe UI Emoji"/>
+        </w:rPr>
+        <w:t>est je problem u ra</w:t>
+      </w:r>
+      <w:r>
+        <w:t>č</w:t>
+      </w:r>
+      <w:r>
+        <w:rPr>
+          <w:rFonts w:ascii="Segoe UI Emoji" w:hAnsi="Segoe UI Emoji"/>
+        </w:rPr>
+        <w:t xml:space="preserve">unarskim komunikacionim sistemima, stoga je preporuka koristiti standardizovane šablone koji se koriste pri rešavanju ove vrste problema. Jedan od takvih šablona koji bi se mogao primeniti na rešavanje ovog problema je </w:t>
+      </w:r>
+      <w:hyperlink r:id="rId12" w:history="1">
+        <w:r>
+          <w:rPr>
+            <w:rStyle w:val="Hyperlink"/>
+            <w:rFonts w:ascii="Segoe UI Emoji" w:hAnsi="Segoe UI Emoji"/>
+            <w:i/>
+            <w:u w:val="none"/>
+          </w:rPr>
+          <w:t>Reaktor</w:t>
+        </w:r>
+      </w:hyperlink>
+      <w:r>
+        <w:rPr>
+          <w:rFonts w:ascii="Segoe UI Emoji" w:hAnsi="Segoe UI Emoji"/>
+        </w:rPr>
+        <w:t xml:space="preserve">  šablon.</w:t>
+      </w:r>
+    </w:p>
     <w:sectPr>
-      <w:headerReference w:type="default" r:id="rId11"/>
-      <w:footerReference w:type="default" r:id="rId12"/>
-      <w:headerReference w:type="first" r:id="rId13"/>
+      <w:headerReference w:type="default" r:id="rId13"/>
+      <w:footerReference w:type="default" r:id="rId14"/>
+      <w:headerReference w:type="first" r:id="rId15"/>
       <w:pgSz w:w="12240" w:h="15840"/>
       <w:pgMar w:top="1440" w:right="1440" w:bottom="1440" w:left="1440" w:header="720" w:footer="720" w:gutter="0"/>
       <w:cols w:space="720"/>
@@ -1773,6 +2228,71 @@
 <w:hdr xmlns:ve="http://schemas.openxmlformats.org/markup-compatibility/2006" xmlns:o="urn:schemas-microsoft-com:office:office" xmlns:r="http://schemas.openxmlformats.org/officeDocument/2006/relationships" xmlns:m="http://schemas.openxmlformats.org/officeDocument/2006/math" xmlns:v="urn:schemas-microsoft-com:vml" xmlns:wp="http://schemas.openxmlformats.org/drawingml/2006/wordprocessingDrawing" xmlns:w10="urn:schemas-microsoft-com:office:word" xmlns:w="http://schemas.openxmlformats.org/wordprocessingml/2006/main" xmlns:wne="http://schemas.microsoft.com/office/word/2006/wordml">
   <w:p>
     <w:pPr>
+      <w:pStyle w:val="Subtitle"/>
+      <w:jc w:val="center"/>
+      <w:rPr>
+        <w:rFonts w:ascii="Segoe UI Semilight" w:hAnsi="Segoe UI Semilight" w:cs="Segoe UI Semilight"/>
+        <w:sz w:val="28"/>
+        <w:szCs w:val="28"/>
+      </w:rPr>
+    </w:pPr>
+    <w:r>
+      <w:rPr>
+        <w:rFonts w:ascii="Segoe UI Semilight" w:hAnsi="Segoe UI Semilight" w:cs="Segoe UI Semilight"/>
+        <w:sz w:val="28"/>
+        <w:szCs w:val="28"/>
+      </w:rPr>
+      <w:t>Napredni industrijski komunikacioni protokoli,</w:t>
+    </w:r>
+  </w:p>
+  <w:p>
+    <w:pPr>
+      <w:pStyle w:val="Subtitle"/>
+      <w:jc w:val="center"/>
+      <w:rPr>
+        <w:rFonts w:ascii="Segoe UI Semilight" w:hAnsi="Segoe UI Semilight" w:cs="Segoe UI Semilight"/>
+        <w:sz w:val="28"/>
+        <w:szCs w:val="28"/>
+      </w:rPr>
+    </w:pPr>
+    <w:r>
+      <w:rPr>
+        <w:rFonts w:ascii="Segoe UI Semilight" w:hAnsi="Segoe UI Semilight" w:cs="Segoe UI Semilight"/>
+        <w:sz w:val="28"/>
+        <w:szCs w:val="28"/>
+      </w:rPr>
+      <w:t>Primenjeno softversko inženjerstvo,</w:t>
+    </w:r>
+  </w:p>
+  <w:p>
+    <w:pPr>
+      <w:pStyle w:val="Subtitle"/>
+      <w:jc w:val="center"/>
+      <w:rPr>
+        <w:rFonts w:ascii="Segoe UI Semilight" w:hAnsi="Segoe UI Semilight" w:cs="Segoe UI Semilight"/>
+        <w:sz w:val="28"/>
+        <w:szCs w:val="28"/>
+      </w:rPr>
+    </w:pPr>
+    <w:r>
+      <w:rPr>
+        <w:rFonts w:ascii="Segoe UI Semilight" w:hAnsi="Segoe UI Semilight" w:cs="Segoe UI Semilight"/>
+        <w:sz w:val="28"/>
+        <w:szCs w:val="28"/>
+      </w:rPr>
+      <w:t>Fakultet tehničkih nauka, Novi Sad, 2016</w:t>
+    </w:r>
+    <w:r>
+      <w:rPr>
+        <w:rFonts w:ascii="Segoe UI Semilight" w:hAnsi="Segoe UI Semilight" w:cs="Segoe UI Semilight"/>
+        <w:sz w:val="28"/>
+        <w:szCs w:val="28"/>
+      </w:rPr>
+      <w:t xml:space="preserve"> </w:t>
+    </w:r>
+  </w:p>
+  <w:p>
+    <w:pPr>
       <w:pStyle w:val="Header"/>
     </w:pPr>
     <w:r>
@@ -1783,10 +2303,10 @@
         <wp:anchor distT="0" distB="0" distL="114300" distR="114300" simplePos="0" relativeHeight="251658240" behindDoc="1" locked="0" layoutInCell="1" allowOverlap="1">
           <wp:simplePos x="0" y="0"/>
           <wp:positionH relativeFrom="column">
-            <wp:posOffset>2009775</wp:posOffset>
+            <wp:posOffset>1962150</wp:posOffset>
           </wp:positionH>
           <wp:positionV relativeFrom="paragraph">
-            <wp:posOffset>704850</wp:posOffset>
+            <wp:posOffset>243840</wp:posOffset>
           </wp:positionV>
           <wp:extent cx="1847850" cy="1847850"/>
           <wp:effectExtent l="19050" t="0" r="0" b="0"/>
@@ -1843,6 +2363,243 @@
     </w:r>
   </w:p>
 </w:hdr>
+</file>
+
+<file path=word/numbering.xml><?xml version="1.0" encoding="utf-8"?>
+<w:numbering xmlns:ve="http://schemas.openxmlformats.org/markup-compatibility/2006" xmlns:o="urn:schemas-microsoft-com:office:office" xmlns:r="http://schemas.openxmlformats.org/officeDocument/2006/relationships" xmlns:m="http://schemas.openxmlformats.org/officeDocument/2006/math" xmlns:v="urn:schemas-microsoft-com:vml" xmlns:wp="http://schemas.openxmlformats.org/drawingml/2006/wordprocessingDrawing" xmlns:w10="urn:schemas-microsoft-com:office:word" xmlns:w="http://schemas.openxmlformats.org/wordprocessingml/2006/main" xmlns:wne="http://schemas.microsoft.com/office/word/2006/wordml">
+  <w:abstractNum w:abstractNumId="0">
+    <w:nsid w:val="1F5D5EE0"/>
+    <w:multiLevelType w:val="hybridMultilevel"/>
+    <w:tmpl w:val="072A27F4"/>
+    <w:lvl w:ilvl="0" w:tplc="0409000F">
+      <w:start w:val="1"/>
+      <w:numFmt w:val="decimal"/>
+      <w:lvlText w:val="%1."/>
+      <w:lvlJc w:val="left"/>
+      <w:pPr>
+        <w:ind w:left="720" w:hanging="360"/>
+      </w:pPr>
+      <w:rPr>
+        <w:rFonts w:hint="default"/>
+      </w:rPr>
+    </w:lvl>
+    <w:lvl w:ilvl="1" w:tplc="04090003" w:tentative="1">
+      <w:start w:val="1"/>
+      <w:numFmt w:val="bullet"/>
+      <w:lvlText w:val="o"/>
+      <w:lvlJc w:val="left"/>
+      <w:pPr>
+        <w:ind w:left="1440" w:hanging="360"/>
+      </w:pPr>
+      <w:rPr>
+        <w:rFonts w:ascii="Courier New" w:hAnsi="Courier New" w:cs="Courier New" w:hint="default"/>
+      </w:rPr>
+    </w:lvl>
+    <w:lvl w:ilvl="2" w:tplc="04090005" w:tentative="1">
+      <w:start w:val="1"/>
+      <w:numFmt w:val="bullet"/>
+      <w:lvlText w:val=""/>
+      <w:lvlJc w:val="left"/>
+      <w:pPr>
+        <w:ind w:left="2160" w:hanging="360"/>
+      </w:pPr>
+      <w:rPr>
+        <w:rFonts w:ascii="Wingdings" w:hAnsi="Wingdings" w:hint="default"/>
+      </w:rPr>
+    </w:lvl>
+    <w:lvl w:ilvl="3" w:tplc="04090001" w:tentative="1">
+      <w:start w:val="1"/>
+      <w:numFmt w:val="bullet"/>
+      <w:lvlText w:val=""/>
+      <w:lvlJc w:val="left"/>
+      <w:pPr>
+        <w:ind w:left="2880" w:hanging="360"/>
+      </w:pPr>
+      <w:rPr>
+        <w:rFonts w:ascii="Symbol" w:hAnsi="Symbol" w:hint="default"/>
+      </w:rPr>
+    </w:lvl>
+    <w:lvl w:ilvl="4" w:tplc="04090003" w:tentative="1">
+      <w:start w:val="1"/>
+      <w:numFmt w:val="bullet"/>
+      <w:lvlText w:val="o"/>
+      <w:lvlJc w:val="left"/>
+      <w:pPr>
+        <w:ind w:left="3600" w:hanging="360"/>
+      </w:pPr>
+      <w:rPr>
+        <w:rFonts w:ascii="Courier New" w:hAnsi="Courier New" w:cs="Courier New" w:hint="default"/>
+      </w:rPr>
+    </w:lvl>
+    <w:lvl w:ilvl="5" w:tplc="04090005" w:tentative="1">
+      <w:start w:val="1"/>
+      <w:numFmt w:val="bullet"/>
+      <w:lvlText w:val=""/>
+      <w:lvlJc w:val="left"/>
+      <w:pPr>
+        <w:ind w:left="4320" w:hanging="360"/>
+      </w:pPr>
+      <w:rPr>
+        <w:rFonts w:ascii="Wingdings" w:hAnsi="Wingdings" w:hint="default"/>
+      </w:rPr>
+    </w:lvl>
+    <w:lvl w:ilvl="6" w:tplc="04090001" w:tentative="1">
+      <w:start w:val="1"/>
+      <w:numFmt w:val="bullet"/>
+      <w:lvlText w:val=""/>
+      <w:lvlJc w:val="left"/>
+      <w:pPr>
+        <w:ind w:left="5040" w:hanging="360"/>
+      </w:pPr>
+      <w:rPr>
+        <w:rFonts w:ascii="Symbol" w:hAnsi="Symbol" w:hint="default"/>
+      </w:rPr>
+    </w:lvl>
+    <w:lvl w:ilvl="7" w:tplc="04090003" w:tentative="1">
+      <w:start w:val="1"/>
+      <w:numFmt w:val="bullet"/>
+      <w:lvlText w:val="o"/>
+      <w:lvlJc w:val="left"/>
+      <w:pPr>
+        <w:ind w:left="5760" w:hanging="360"/>
+      </w:pPr>
+      <w:rPr>
+        <w:rFonts w:ascii="Courier New" w:hAnsi="Courier New" w:cs="Courier New" w:hint="default"/>
+      </w:rPr>
+    </w:lvl>
+    <w:lvl w:ilvl="8" w:tplc="04090005" w:tentative="1">
+      <w:start w:val="1"/>
+      <w:numFmt w:val="bullet"/>
+      <w:lvlText w:val=""/>
+      <w:lvlJc w:val="left"/>
+      <w:pPr>
+        <w:ind w:left="6480" w:hanging="360"/>
+      </w:pPr>
+      <w:rPr>
+        <w:rFonts w:ascii="Wingdings" w:hAnsi="Wingdings" w:hint="default"/>
+      </w:rPr>
+    </w:lvl>
+  </w:abstractNum>
+  <w:abstractNum w:abstractNumId="1">
+    <w:nsid w:val="27366B3A"/>
+    <w:multiLevelType w:val="hybridMultilevel"/>
+    <w:tmpl w:val="D368BF04"/>
+    <w:lvl w:ilvl="0" w:tplc="04090001">
+      <w:start w:val="1"/>
+      <w:numFmt w:val="bullet"/>
+      <w:lvlText w:val=""/>
+      <w:lvlJc w:val="left"/>
+      <w:pPr>
+        <w:ind w:left="720" w:hanging="360"/>
+      </w:pPr>
+      <w:rPr>
+        <w:rFonts w:ascii="Symbol" w:hAnsi="Symbol" w:hint="default"/>
+      </w:rPr>
+    </w:lvl>
+    <w:lvl w:ilvl="1" w:tplc="04090003" w:tentative="1">
+      <w:start w:val="1"/>
+      <w:numFmt w:val="bullet"/>
+      <w:lvlText w:val="o"/>
+      <w:lvlJc w:val="left"/>
+      <w:pPr>
+        <w:ind w:left="1440" w:hanging="360"/>
+      </w:pPr>
+      <w:rPr>
+        <w:rFonts w:ascii="Courier New" w:hAnsi="Courier New" w:cs="Courier New" w:hint="default"/>
+      </w:rPr>
+    </w:lvl>
+    <w:lvl w:ilvl="2" w:tplc="04090005" w:tentative="1">
+      <w:start w:val="1"/>
+      <w:numFmt w:val="bullet"/>
+      <w:lvlText w:val=""/>
+      <w:lvlJc w:val="left"/>
+      <w:pPr>
+        <w:ind w:left="2160" w:hanging="360"/>
+      </w:pPr>
+      <w:rPr>
+        <w:rFonts w:ascii="Wingdings" w:hAnsi="Wingdings" w:hint="default"/>
+      </w:rPr>
+    </w:lvl>
+    <w:lvl w:ilvl="3" w:tplc="04090001" w:tentative="1">
+      <w:start w:val="1"/>
+      <w:numFmt w:val="bullet"/>
+      <w:lvlText w:val=""/>
+      <w:lvlJc w:val="left"/>
+      <w:pPr>
+        <w:ind w:left="2880" w:hanging="360"/>
+      </w:pPr>
+      <w:rPr>
+        <w:rFonts w:ascii="Symbol" w:hAnsi="Symbol" w:hint="default"/>
+      </w:rPr>
+    </w:lvl>
+    <w:lvl w:ilvl="4" w:tplc="04090003" w:tentative="1">
+      <w:start w:val="1"/>
+      <w:numFmt w:val="bullet"/>
+      <w:lvlText w:val="o"/>
+      <w:lvlJc w:val="left"/>
+      <w:pPr>
+        <w:ind w:left="3600" w:hanging="360"/>
+      </w:pPr>
+      <w:rPr>
+        <w:rFonts w:ascii="Courier New" w:hAnsi="Courier New" w:cs="Courier New" w:hint="default"/>
+      </w:rPr>
+    </w:lvl>
+    <w:lvl w:ilvl="5" w:tplc="04090005" w:tentative="1">
+      <w:start w:val="1"/>
+      <w:numFmt w:val="bullet"/>
+      <w:lvlText w:val=""/>
+      <w:lvlJc w:val="left"/>
+      <w:pPr>
+        <w:ind w:left="4320" w:hanging="360"/>
+      </w:pPr>
+      <w:rPr>
+        <w:rFonts w:ascii="Wingdings" w:hAnsi="Wingdings" w:hint="default"/>
+      </w:rPr>
+    </w:lvl>
+    <w:lvl w:ilvl="6" w:tplc="04090001" w:tentative="1">
+      <w:start w:val="1"/>
+      <w:numFmt w:val="bullet"/>
+      <w:lvlText w:val=""/>
+      <w:lvlJc w:val="left"/>
+      <w:pPr>
+        <w:ind w:left="5040" w:hanging="360"/>
+      </w:pPr>
+      <w:rPr>
+        <w:rFonts w:ascii="Symbol" w:hAnsi="Symbol" w:hint="default"/>
+      </w:rPr>
+    </w:lvl>
+    <w:lvl w:ilvl="7" w:tplc="04090003" w:tentative="1">
+      <w:start w:val="1"/>
+      <w:numFmt w:val="bullet"/>
+      <w:lvlText w:val="o"/>
+      <w:lvlJc w:val="left"/>
+      <w:pPr>
+        <w:ind w:left="5760" w:hanging="360"/>
+      </w:pPr>
+      <w:rPr>
+        <w:rFonts w:ascii="Courier New" w:hAnsi="Courier New" w:cs="Courier New" w:hint="default"/>
+      </w:rPr>
+    </w:lvl>
+    <w:lvl w:ilvl="8" w:tplc="04090005" w:tentative="1">
+      <w:start w:val="1"/>
+      <w:numFmt w:val="bullet"/>
+      <w:lvlText w:val=""/>
+      <w:lvlJc w:val="left"/>
+      <w:pPr>
+        <w:ind w:left="6480" w:hanging="360"/>
+      </w:pPr>
+      <w:rPr>
+        <w:rFonts w:ascii="Wingdings" w:hAnsi="Wingdings" w:hint="default"/>
+      </w:rPr>
+    </w:lvl>
+  </w:abstractNum>
+  <w:num w:numId="1">
+    <w:abstractNumId w:val="1"/>
+  </w:num>
+  <w:num w:numId="2">
+    <w:abstractNumId w:val="0"/>
+  </w:num>
+</w:numbering>
 </file>
 
 <file path=word/styles.xml><?xml version="1.0" encoding="utf-8"?>
@@ -2316,6 +3073,40 @@
       <w:color w:val="5B9BD5" w:themeColor="accent1"/>
     </w:rPr>
   </w:style>
+  <w:style w:type="character" w:styleId="Hyperlink">
+    <w:name w:val="Hyperlink"/>
+    <w:basedOn w:val="DefaultParagraphFont"/>
+    <w:uiPriority w:val="99"/>
+    <w:unhideWhenUsed/>
+    <w:rsid w:val="006A07F9"/>
+    <w:rPr>
+      <w:color w:val="0563C1" w:themeColor="hyperlink"/>
+      <w:u w:val="single"/>
+    </w:rPr>
+  </w:style>
+  <w:style w:type="paragraph" w:styleId="ListParagraph">
+    <w:name w:val="List Paragraph"/>
+    <w:basedOn w:val="Normal"/>
+    <w:uiPriority w:val="34"/>
+    <w:qFormat/>
+    <w:rsid w:val="0034099D"/>
+    <w:pPr>
+      <w:ind w:left="720"/>
+      <w:contextualSpacing/>
+    </w:pPr>
+  </w:style>
+  <w:style w:type="character" w:styleId="SubtleEmphasis">
+    <w:name w:val="Subtle Emphasis"/>
+    <w:basedOn w:val="DefaultParagraphFont"/>
+    <w:uiPriority w:val="19"/>
+    <w:qFormat/>
+    <w:rsid w:val="0034099D"/>
+    <w:rPr>
+      <w:i/>
+      <w:iCs/>
+      <w:color w:val="808080" w:themeColor="text1" w:themeTint="7F"/>
+    </w:rPr>
+  </w:style>
 </w:styles>
 </file>
 
@@ -2574,7 +3365,7 @@
   <a:extraClrSchemeLst/>
   <a:extLst>
     <a:ext uri="{05A4C25C-085E-4340-85A3-A5531E510DB2}">
-      <thm15:themeFamily xmlns="" xmlns:thm15="http://schemas.microsoft.com/office/thememl/2012/main" name="Office Theme" id="{62F939B6-93AF-4DB8-9C6B-D6C7DFDC589F}" vid="{4A3C46E8-61CC-4603-A589-7422A47A8E4A}"/>
+      <thm15:themeFamily xmlns:thm15="http://schemas.microsoft.com/office/thememl/2012/main" xmlns="" name="Office Theme" id="{62F939B6-93AF-4DB8-9C6B-D6C7DFDC589F}" vid="{4A3C46E8-61CC-4603-A589-7422A47A8E4A}"/>
     </a:ext>
   </a:extLst>
 </a:theme>

</xml_diff>

<commit_message>
Documentation for Publisher and Subscriber
</commit_message>
<xml_diff>
--- a/pubsub_docs.docx
+++ b/pubsub_docs.docx
@@ -27,19 +27,22 @@
         <w:tbl>
           <w:tblPr>
             <w:tblpPr w:leftFromText="187" w:rightFromText="187" w:horzAnchor="margin" w:tblpXSpec="center" w:tblpY="2881"/>
-            <w:tblW w:w="4572" w:type="pct"/>
+            <w:tblW w:w="4611" w:type="pct"/>
             <w:tblBorders>
               <w:left w:val="single" w:sz="18" w:space="0" w:color="5B9BD5" w:themeColor="accent1"/>
             </w:tblBorders>
             <w:tblLook w:val="04A0"/>
           </w:tblPr>
           <w:tblGrid>
-            <w:gridCol w:w="8769"/>
+            <w:gridCol w:w="8844"/>
           </w:tblGrid>
           <w:tr>
+            <w:trPr>
+              <w:trHeight w:val="293"/>
+            </w:trPr>
             <w:tc>
               <w:tcPr>
-                <w:tcW w:w="8769" w:type="dxa"/>
+                <w:tcW w:w="8844" w:type="dxa"/>
                 <w:tcMar>
                   <w:top w:w="216" w:type="dxa"/>
                   <w:left w:w="115" w:type="dxa"/>
@@ -58,9 +61,12 @@
             </w:tc>
           </w:tr>
           <w:tr>
+            <w:trPr>
+              <w:trHeight w:val="4159"/>
+            </w:trPr>
             <w:tc>
               <w:tcPr>
-                <w:tcW w:w="8769" w:type="dxa"/>
+                <w:tcW w:w="8844" w:type="dxa"/>
               </w:tcPr>
               <w:p>
                 <w:pPr>
@@ -108,11 +114,11 @@
           </w:tr>
           <w:tr>
             <w:trPr>
-              <w:trHeight w:val="3141"/>
+              <w:trHeight w:val="3067"/>
             </w:trPr>
             <w:tc>
               <w:tcPr>
-                <w:tcW w:w="8769" w:type="dxa"/>
+                <w:tcW w:w="8844" w:type="dxa"/>
                 <w:tcMar>
                   <w:top w:w="216" w:type="dxa"/>
                   <w:left w:w="115" w:type="dxa"/>
@@ -191,9 +197,12 @@
             </w:tc>
           </w:tr>
           <w:tr>
+            <w:trPr>
+              <w:trHeight w:val="527"/>
+            </w:trPr>
             <w:tc>
               <w:tcPr>
-                <w:tcW w:w="8769" w:type="dxa"/>
+                <w:tcW w:w="8844" w:type="dxa"/>
                 <w:tcMar>
                   <w:top w:w="216" w:type="dxa"/>
                   <w:left w:w="115" w:type="dxa"/>
@@ -321,48 +330,19 @@
               <w:szCs w:val="52"/>
             </w:rPr>
           </w:pPr>
-          <w:r>
-            <w:rPr>
-              <w:rFonts w:ascii="Segoe UI Emoji" w:eastAsiaTheme="majorEastAsia" w:hAnsi="Segoe UI Emoji" w:cstheme="majorBidi"/>
-              <w:color w:val="323E4F" w:themeColor="text2" w:themeShade="BF"/>
-              <w:spacing w:val="5"/>
-              <w:kern w:val="28"/>
-              <w:sz w:val="52"/>
-              <w:szCs w:val="52"/>
-            </w:rPr>
-            <w:lastRenderedPageBreak/>
-            <w:br w:type="page"/>
-          </w:r>
         </w:p>
       </w:sdtContent>
     </w:sdt>
     <w:p>
       <w:pPr>
-        <w:pStyle w:val="Heading1"/>
-        <w:rPr>
-          <w:rFonts w:ascii="Segoe UI Emoji" w:hAnsi="Segoe UI Emoji"/>
-        </w:rPr>
-      </w:pPr>
-      <w:r>
-        <w:rPr>
-          <w:rFonts w:ascii="Segoe UI Emoji" w:hAnsi="Segoe UI Emoji"/>
-        </w:rPr>
-        <w:lastRenderedPageBreak/>
-        <w:br/>
-      </w:r>
-      <w:r>
-        <w:rPr>
-          <w:rFonts w:ascii="Segoe UI Emoji" w:hAnsi="Segoe UI Emoji"/>
-        </w:rPr>
+        <w:pStyle w:val="Title"/>
+        <w:rPr>
+          <w:rFonts w:ascii="Segoe UI Emoji" w:hAnsi="Segoe UI Emoji"/>
+        </w:rPr>
+      </w:pPr>
+      <w:r>
         <w:t>Opis  problema</w:t>
       </w:r>
-    </w:p>
-    <w:p>
-      <w:pPr>
-        <w:rPr>
-          <w:rFonts w:ascii="Segoe UI Emoji" w:hAnsi="Segoe UI Emoji"/>
-        </w:rPr>
-      </w:pPr>
     </w:p>
     <w:p>
       <w:pPr>
@@ -996,32 +976,15 @@
     </w:p>
     <w:p>
       <w:pPr>
-        <w:pStyle w:val="Heading1"/>
-        <w:jc w:val="both"/>
-        <w:rPr>
-          <w:rFonts w:ascii="Segoe UI Emoji" w:hAnsi="Segoe UI Emoji"/>
-        </w:rPr>
-      </w:pPr>
-      <w:r>
-        <w:rPr>
-          <w:rFonts w:ascii="Segoe UI Emoji" w:hAnsi="Segoe UI Emoji"/>
-        </w:rPr>
+        <w:pStyle w:val="Title"/>
+      </w:pPr>
+      <w:r>
         <w:lastRenderedPageBreak/>
         <w:br/>
       </w:r>
       <w:r>
-        <w:rPr>
-          <w:rFonts w:ascii="Segoe UI Emoji" w:hAnsi="Segoe UI Emoji"/>
-        </w:rPr>
         <w:t>Dizajn programskog rešenja</w:t>
       </w:r>
-    </w:p>
-    <w:p>
-      <w:pPr>
-        <w:rPr>
-          <w:rFonts w:ascii="Segoe UI Emoji" w:hAnsi="Segoe UI Emoji"/>
-        </w:rPr>
-      </w:pPr>
     </w:p>
     <w:p>
       <w:pPr>
@@ -1188,6 +1151,7 @@
         <w:rPr>
           <w:rFonts w:ascii="Segoe UI Emoji" w:hAnsi="Segoe UI Emoji"/>
         </w:rPr>
+        <w:lastRenderedPageBreak/>
         <w:t>Nit AP obavlja neprestano osluškivanje dolaze</w:t>
       </w:r>
       <w:r>
@@ -1242,14 +1206,7 @@
         <w:rPr>
           <w:rFonts w:ascii="Segoe UI Emoji" w:hAnsi="Segoe UI Emoji"/>
         </w:rPr>
-        <w:t xml:space="preserve">a. Životni vek novonastale niti prekida se prekidanjem konekcije sa </w:t>
-      </w:r>
-      <w:r>
-        <w:rPr>
-          <w:rFonts w:ascii="Segoe UI Emoji" w:hAnsi="Segoe UI Emoji"/>
-        </w:rPr>
-        <w:lastRenderedPageBreak/>
-        <w:t>oglašiva</w:t>
+        <w:t>a. Životni vek novonastale niti prekida se prekidanjem konekcije sa oglašiva</w:t>
       </w:r>
       <w:r>
         <w:t>č</w:t>
@@ -1302,34 +1259,11 @@
     </w:p>
     <w:p>
       <w:pPr>
-        <w:pStyle w:val="Heading1"/>
-        <w:rPr>
-          <w:rFonts w:ascii="Segoe UI Emoji" w:hAnsi="Segoe UI Emoji"/>
-        </w:rPr>
-      </w:pPr>
-      <w:r>
-        <w:rPr>
-          <w:rFonts w:ascii="Segoe UI Emoji" w:hAnsi="Segoe UI Emoji"/>
-        </w:rPr>
-        <w:t>Koriš</w:t>
-      </w:r>
-      <w:r>
-        <w:t>ć</w:t>
-      </w:r>
-      <w:r>
-        <w:rPr>
-          <w:rFonts w:ascii="Segoe UI Emoji" w:hAnsi="Segoe UI Emoji"/>
-        </w:rPr>
-        <w:t>ene strukture podataka</w:t>
-      </w:r>
-    </w:p>
-    <w:p>
-      <w:pPr>
-        <w:jc w:val="both"/>
-        <w:rPr>
-          <w:rFonts w:ascii="Segoe UI Emoji" w:hAnsi="Segoe UI Emoji"/>
-        </w:rPr>
-      </w:pPr>
+        <w:pStyle w:val="Title"/>
+      </w:pPr>
+      <w:r>
+        <w:t>Korišćene strukture podataka</w:t>
+      </w:r>
     </w:p>
     <w:p>
       <w:pPr>
@@ -1653,23 +1587,14 @@
     </w:p>
     <w:p>
       <w:pPr>
-        <w:pStyle w:val="Heading1"/>
-        <w:jc w:val="both"/>
-        <w:rPr>
-          <w:rFonts w:ascii="Segoe UI Emoji" w:hAnsi="Segoe UI Emoji"/>
-        </w:rPr>
-      </w:pPr>
-      <w:r>
-        <w:rPr>
-          <w:rFonts w:ascii="Segoe UI Emoji" w:hAnsi="Segoe UI Emoji"/>
-        </w:rPr>
-        <w:lastRenderedPageBreak/>
-        <w:br/>
-      </w:r>
-      <w:r>
-        <w:rPr>
-          <w:rFonts w:ascii="Segoe UI Emoji" w:hAnsi="Segoe UI Emoji"/>
-        </w:rPr>
+        <w:pStyle w:val="Title"/>
+      </w:pPr>
+    </w:p>
+    <w:p>
+      <w:pPr>
+        <w:pStyle w:val="Title"/>
+      </w:pPr>
+      <w:r>
         <w:t>Rezultati testiranja</w:t>
       </w:r>
     </w:p>
@@ -1701,59 +1626,21 @@
     </w:p>
     <w:p>
       <w:pPr>
-        <w:pStyle w:val="Heading1"/>
-        <w:jc w:val="both"/>
-        <w:rPr>
-          <w:rFonts w:ascii="Segoe UI Emoji" w:hAnsi="Segoe UI Emoji"/>
-        </w:rPr>
-      </w:pPr>
-      <w:r>
-        <w:rPr>
-          <w:rFonts w:ascii="Segoe UI Emoji" w:hAnsi="Segoe UI Emoji"/>
-        </w:rPr>
+        <w:pStyle w:val="Title"/>
+      </w:pPr>
+      <w:r>
         <w:lastRenderedPageBreak/>
         <w:br/>
       </w:r>
       <w:r>
-        <w:rPr>
-          <w:rFonts w:ascii="Segoe UI Emoji" w:hAnsi="Segoe UI Emoji"/>
-        </w:rPr>
-        <w:t>Mogu</w:t>
-      </w:r>
-      <w:r>
-        <w:t>ć</w:t>
-      </w:r>
-      <w:r>
-        <w:rPr>
-          <w:rFonts w:ascii="Segoe UI Emoji" w:hAnsi="Segoe UI Emoji"/>
-        </w:rPr>
-        <w:t>nosti unapre</w:t>
-      </w:r>
-      <w:r>
-        <w:t>đ</w:t>
-      </w:r>
-      <w:r>
-        <w:rPr>
-          <w:rFonts w:ascii="Segoe UI Emoji" w:hAnsi="Segoe UI Emoji"/>
-        </w:rPr>
-        <w:t>enja postoje</w:t>
-      </w:r>
-      <w:r>
-        <w:t>ć</w:t>
-      </w:r>
-      <w:r>
-        <w:rPr>
-          <w:rFonts w:ascii="Segoe UI Emoji" w:hAnsi="Segoe UI Emoji"/>
-        </w:rPr>
-        <w:t>eg rešenja</w:t>
-      </w:r>
-    </w:p>
-    <w:p>
-      <w:pPr>
-        <w:rPr>
-          <w:rFonts w:ascii="Segoe UI Emoji" w:hAnsi="Segoe UI Emoji"/>
-        </w:rPr>
-      </w:pPr>
+        <w:t>Mogućnosti unapređ</w:t>
+      </w:r>
+      <w:r>
+        <w:t xml:space="preserve">enja </w:t>
+      </w:r>
+      <w:r>
+        <w:t>rešenja</w:t>
+      </w:r>
     </w:p>
     <w:p>
       <w:pPr>
@@ -3365,7 +3252,7 @@
   <a:extraClrSchemeLst/>
   <a:extLst>
     <a:ext uri="{05A4C25C-085E-4340-85A3-A5531E510DB2}">
-      <thm15:themeFamily xmlns:thm15="http://schemas.microsoft.com/office/thememl/2012/main" xmlns="" name="Office Theme" id="{62F939B6-93AF-4DB8-9C6B-D6C7DFDC589F}" vid="{4A3C46E8-61CC-4603-A589-7422A47A8E4A}"/>
+      <thm15:themeFamily xmlns="" xmlns:thm15="http://schemas.microsoft.com/office/thememl/2012/main" name="Office Theme" id="{62F939B6-93AF-4DB8-9C6B-D6C7DFDC589F}" vid="{4A3C46E8-61CC-4603-A589-7422A47A8E4A}"/>
     </a:ext>
   </a:extLst>
 </a:theme>

</xml_diff>

<commit_message>
pubsub docs test results
</commit_message>
<xml_diff>
--- a/pubsub_docs.docx
+++ b/pubsub_docs.docx
@@ -1602,9 +1602,511 @@
       <w:pPr>
         <w:jc w:val="both"/>
         <w:rPr>
-          <w:rFonts w:ascii="Segoe UI Emoji" w:hAnsi="Segoe UI Emoji"/>
-        </w:rPr>
-      </w:pPr>
+          <w:rFonts w:ascii="Arial" w:hAnsi="Arial" w:cs="Arial"/>
+        </w:rPr>
+      </w:pPr>
+      <w:r>
+        <w:rPr>
+          <w:rFonts w:ascii="Segoe UI Emoji" w:hAnsi="Segoe UI Emoji"/>
+        </w:rPr>
+        <w:t>Kako bismo izmerili performanse postoje</w:t>
+      </w:r>
+      <w:r>
+        <w:rPr>
+          <w:rFonts w:ascii="Arial" w:hAnsi="Arial" w:cs="Arial"/>
+        </w:rPr>
+        <w:t>ć</w:t>
+      </w:r>
+      <w:r>
+        <w:rPr>
+          <w:rFonts w:ascii="Segoe UI Emoji" w:hAnsi="Segoe UI Emoji"/>
+        </w:rPr>
+        <w:t>eg rešenja, izvršili smo dve vrste testa. U sklopu obe vrste testa, merili smo procesorsko optere</w:t>
+      </w:r>
+      <w:r>
+        <w:rPr>
+          <w:rFonts w:ascii="Arial" w:hAnsi="Arial" w:cs="Arial"/>
+        </w:rPr>
+        <w:t>ć</w:t>
+      </w:r>
+      <w:r>
+        <w:rPr>
+          <w:rFonts w:ascii="Arial" w:hAnsi="Arial" w:cs="Arial"/>
+        </w:rPr>
+        <w:t>enje, memorijsko zauzeće</w:t>
+      </w:r>
+      <w:r>
+        <w:rPr>
+          <w:rFonts w:ascii="Arial" w:hAnsi="Arial" w:cs="Arial"/>
+        </w:rPr>
+        <w:t>, mrežno opterećenje i broj niti koje su aktivne pri datim testovima.</w:t>
+      </w:r>
+      <w:r>
+        <w:rPr>
+          <w:rFonts w:ascii="Segoe UI Emoji" w:hAnsi="Segoe UI Emoji"/>
+        </w:rPr>
+        <w:t xml:space="preserve"> Prvi test podrazumevao je slanje 1GB podataka u paketima po 1KB, od jednog oglašiva</w:t>
+      </w:r>
+      <w:r>
+        <w:rPr>
+          <w:rFonts w:ascii="Arial" w:hAnsi="Arial" w:cs="Arial"/>
+        </w:rPr>
+        <w:t>ča do jednog pretplatnika.</w:t>
+      </w:r>
+      <w:r>
+        <w:rPr>
+          <w:rFonts w:ascii="Arial" w:hAnsi="Arial" w:cs="Arial"/>
+        </w:rPr>
+        <w:t xml:space="preserve"> </w:t>
+      </w:r>
+      <w:r>
+        <w:rPr>
+          <w:rFonts w:ascii="Arial" w:hAnsi="Arial" w:cs="Arial"/>
+        </w:rPr>
+        <w:t>Dok je drugi scenario bio takođe slanje 1GB podataka u paketima po 1KB, ali od jednog oglašivača na deset različitih tema, za koje postoji po jedan pretplatnik. U tabeli 1. dati su rezultati testova.</w:t>
+      </w:r>
+    </w:p>
+    <w:p>
+      <w:pPr>
+        <w:jc w:val="both"/>
+        <w:rPr>
+          <w:rFonts w:ascii="Arial" w:hAnsi="Arial" w:cs="Arial"/>
+          <w:lang/>
+        </w:rPr>
+      </w:pPr>
+    </w:p>
+    <w:tbl>
+      <w:tblPr>
+        <w:tblStyle w:val="LightShading-Accent2"/>
+        <w:tblW w:w="8965" w:type="dxa"/>
+        <w:jc w:val="center"/>
+        <w:tblLook w:val="04A0"/>
+      </w:tblPr>
+      <w:tblGrid>
+        <w:gridCol w:w="1793"/>
+        <w:gridCol w:w="1793"/>
+        <w:gridCol w:w="1793"/>
+        <w:gridCol w:w="1793"/>
+        <w:gridCol w:w="1793"/>
+      </w:tblGrid>
+      <w:tr>
+        <w:trPr>
+          <w:cnfStyle w:val="100000000000"/>
+          <w:trHeight w:val="920"/>
+          <w:jc w:val="center"/>
+        </w:trPr>
+        <w:tc>
+          <w:tcPr>
+            <w:cnfStyle w:val="001000000000"/>
+            <w:tcW w:w="1793" w:type="dxa"/>
+            <w:vAlign w:val="center"/>
+          </w:tcPr>
+          <w:p>
+            <w:pPr>
+              <w:jc w:val="center"/>
+              <w:rPr>
+                <w:rFonts w:ascii="Arial" w:hAnsi="Arial" w:cs="Arial"/>
+                <w:lang/>
+              </w:rPr>
+            </w:pPr>
+            <w:r>
+              <w:rPr>
+                <w:rFonts w:ascii="Arial" w:hAnsi="Arial" w:cs="Arial"/>
+                <w:lang/>
+              </w:rPr>
+              <w:t>Test</w:t>
+            </w:r>
+          </w:p>
+        </w:tc>
+        <w:tc>
+          <w:tcPr>
+            <w:tcW w:w="1793" w:type="dxa"/>
+            <w:vAlign w:val="center"/>
+          </w:tcPr>
+          <w:p>
+            <w:pPr>
+              <w:jc w:val="center"/>
+              <w:cnfStyle w:val="100000000000"/>
+              <w:rPr>
+                <w:rFonts w:ascii="Arial" w:hAnsi="Arial" w:cs="Arial"/>
+                <w:lang/>
+              </w:rPr>
+            </w:pPr>
+            <w:r>
+              <w:rPr>
+                <w:rFonts w:ascii="Arial" w:hAnsi="Arial" w:cs="Arial"/>
+                <w:lang/>
+              </w:rPr>
+              <w:t>Procesor [%]</w:t>
+            </w:r>
+          </w:p>
+        </w:tc>
+        <w:tc>
+          <w:tcPr>
+            <w:tcW w:w="1793" w:type="dxa"/>
+            <w:vAlign w:val="center"/>
+          </w:tcPr>
+          <w:p>
+            <w:pPr>
+              <w:jc w:val="center"/>
+              <w:cnfStyle w:val="100000000000"/>
+              <w:rPr>
+                <w:rFonts w:ascii="Arial" w:hAnsi="Arial" w:cs="Arial"/>
+                <w:lang/>
+              </w:rPr>
+            </w:pPr>
+            <w:r>
+              <w:rPr>
+                <w:rFonts w:ascii="Arial" w:hAnsi="Arial" w:cs="Arial"/>
+                <w:lang/>
+              </w:rPr>
+              <w:t>Memorija [b]</w:t>
+            </w:r>
+          </w:p>
+        </w:tc>
+        <w:tc>
+          <w:tcPr>
+            <w:tcW w:w="1793" w:type="dxa"/>
+            <w:vAlign w:val="center"/>
+          </w:tcPr>
+          <w:p>
+            <w:pPr>
+              <w:jc w:val="center"/>
+              <w:cnfStyle w:val="100000000000"/>
+              <w:rPr>
+                <w:rFonts w:ascii="Arial" w:hAnsi="Arial" w:cs="Arial"/>
+                <w:lang/>
+              </w:rPr>
+            </w:pPr>
+            <w:r>
+              <w:rPr>
+                <w:rFonts w:ascii="Arial" w:hAnsi="Arial" w:cs="Arial"/>
+                <w:lang/>
+              </w:rPr>
+              <w:t>Mreža [kb/s]</w:t>
+            </w:r>
+          </w:p>
+        </w:tc>
+        <w:tc>
+          <w:tcPr>
+            <w:tcW w:w="1793" w:type="dxa"/>
+            <w:vAlign w:val="center"/>
+          </w:tcPr>
+          <w:p>
+            <w:pPr>
+              <w:jc w:val="center"/>
+              <w:cnfStyle w:val="100000000000"/>
+              <w:rPr>
+                <w:rFonts w:ascii="Arial" w:hAnsi="Arial" w:cs="Arial"/>
+                <w:lang/>
+              </w:rPr>
+            </w:pPr>
+            <w:r>
+              <w:rPr>
+                <w:rFonts w:ascii="Arial" w:hAnsi="Arial" w:cs="Arial"/>
+                <w:lang/>
+              </w:rPr>
+              <w:t>Broj niti</w:t>
+            </w:r>
+          </w:p>
+        </w:tc>
+      </w:tr>
+      <w:tr>
+        <w:trPr>
+          <w:cnfStyle w:val="000000100000"/>
+          <w:trHeight w:val="920"/>
+          <w:jc w:val="center"/>
+        </w:trPr>
+        <w:tc>
+          <w:tcPr>
+            <w:cnfStyle w:val="001000000000"/>
+            <w:tcW w:w="1793" w:type="dxa"/>
+            <w:vAlign w:val="center"/>
+          </w:tcPr>
+          <w:p>
+            <w:pPr>
+              <w:jc w:val="center"/>
+              <w:rPr>
+                <w:rFonts w:ascii="Arial" w:hAnsi="Arial" w:cs="Arial"/>
+                <w:lang/>
+              </w:rPr>
+            </w:pPr>
+            <w:r>
+              <w:rPr>
+                <w:rFonts w:ascii="Arial" w:hAnsi="Arial" w:cs="Arial"/>
+                <w:lang/>
+              </w:rPr>
+              <w:t>1.</w:t>
+            </w:r>
+          </w:p>
+        </w:tc>
+        <w:tc>
+          <w:tcPr>
+            <w:tcW w:w="1793" w:type="dxa"/>
+            <w:vAlign w:val="center"/>
+          </w:tcPr>
+          <w:p>
+            <w:pPr>
+              <w:jc w:val="center"/>
+              <w:cnfStyle w:val="000000100000"/>
+              <w:rPr>
+                <w:rFonts w:ascii="Arial" w:hAnsi="Arial" w:cs="Arial"/>
+                <w:lang/>
+              </w:rPr>
+            </w:pPr>
+            <w:r>
+              <w:rPr>
+                <w:rFonts w:ascii="Arial" w:hAnsi="Arial" w:cs="Arial"/>
+                <w:lang/>
+              </w:rPr>
+              <w:t>~</w:t>
+            </w:r>
+            <w:r>
+              <w:rPr>
+                <w:rFonts w:ascii="Arial" w:hAnsi="Arial" w:cs="Arial"/>
+                <w:lang/>
+              </w:rPr>
+              <w:t>12</w:t>
+            </w:r>
+            <w:r>
+              <w:rPr>
+                <w:rFonts w:ascii="Arial" w:hAnsi="Arial" w:cs="Arial"/>
+                <w:lang/>
+              </w:rPr>
+              <w:t>%</w:t>
+            </w:r>
+          </w:p>
+        </w:tc>
+        <w:tc>
+          <w:tcPr>
+            <w:tcW w:w="1793" w:type="dxa"/>
+            <w:vAlign w:val="center"/>
+          </w:tcPr>
+          <w:p>
+            <w:pPr>
+              <w:jc w:val="center"/>
+              <w:cnfStyle w:val="000000100000"/>
+              <w:rPr>
+                <w:rFonts w:ascii="Arial" w:hAnsi="Arial" w:cs="Arial"/>
+                <w:lang/>
+              </w:rPr>
+            </w:pPr>
+            <w:r>
+              <w:rPr>
+                <w:rFonts w:ascii="Arial" w:hAnsi="Arial" w:cs="Arial"/>
+                <w:lang/>
+              </w:rPr>
+              <w:t>~2.500.000</w:t>
+            </w:r>
+          </w:p>
+        </w:tc>
+        <w:tc>
+          <w:tcPr>
+            <w:tcW w:w="1793" w:type="dxa"/>
+            <w:vAlign w:val="center"/>
+          </w:tcPr>
+          <w:p>
+            <w:pPr>
+              <w:jc w:val="center"/>
+              <w:cnfStyle w:val="000000100000"/>
+              <w:rPr>
+                <w:rFonts w:ascii="Arial" w:hAnsi="Arial" w:cs="Arial"/>
+                <w:lang/>
+              </w:rPr>
+            </w:pPr>
+            <w:r>
+              <w:rPr>
+                <w:rFonts w:ascii="Arial" w:hAnsi="Arial" w:cs="Arial"/>
+                <w:lang/>
+              </w:rPr>
+              <w:t>~240</w:t>
+            </w:r>
+          </w:p>
+        </w:tc>
+        <w:tc>
+          <w:tcPr>
+            <w:tcW w:w="1793" w:type="dxa"/>
+            <w:vAlign w:val="center"/>
+          </w:tcPr>
+          <w:p>
+            <w:pPr>
+              <w:jc w:val="center"/>
+              <w:cnfStyle w:val="000000100000"/>
+              <w:rPr>
+                <w:rFonts w:ascii="Arial" w:hAnsi="Arial" w:cs="Arial"/>
+                <w:lang/>
+              </w:rPr>
+            </w:pPr>
+            <w:r>
+              <w:rPr>
+                <w:rFonts w:ascii="Arial" w:hAnsi="Arial" w:cs="Arial"/>
+                <w:lang/>
+              </w:rPr>
+              <w:t>6</w:t>
+            </w:r>
+          </w:p>
+        </w:tc>
+      </w:tr>
+      <w:tr>
+        <w:trPr>
+          <w:trHeight w:val="920"/>
+          <w:jc w:val="center"/>
+        </w:trPr>
+        <w:tc>
+          <w:tcPr>
+            <w:cnfStyle w:val="001000000000"/>
+            <w:tcW w:w="1793" w:type="dxa"/>
+            <w:vAlign w:val="center"/>
+          </w:tcPr>
+          <w:p>
+            <w:pPr>
+              <w:jc w:val="center"/>
+              <w:rPr>
+                <w:rFonts w:ascii="Arial" w:hAnsi="Arial" w:cs="Arial"/>
+                <w:lang/>
+              </w:rPr>
+            </w:pPr>
+            <w:r>
+              <w:rPr>
+                <w:rFonts w:ascii="Arial" w:hAnsi="Arial" w:cs="Arial"/>
+                <w:lang/>
+              </w:rPr>
+              <w:t>2.</w:t>
+            </w:r>
+          </w:p>
+        </w:tc>
+        <w:tc>
+          <w:tcPr>
+            <w:tcW w:w="1793" w:type="dxa"/>
+            <w:vAlign w:val="center"/>
+          </w:tcPr>
+          <w:p>
+            <w:pPr>
+              <w:jc w:val="center"/>
+              <w:cnfStyle w:val="000000000000"/>
+              <w:rPr>
+                <w:rFonts w:ascii="Arial" w:hAnsi="Arial" w:cs="Arial"/>
+                <w:lang/>
+              </w:rPr>
+            </w:pPr>
+            <w:r>
+              <w:rPr>
+                <w:rFonts w:ascii="Arial" w:hAnsi="Arial" w:cs="Arial"/>
+                <w:lang/>
+              </w:rPr>
+              <w:t>~85%</w:t>
+            </w:r>
+          </w:p>
+        </w:tc>
+        <w:tc>
+          <w:tcPr>
+            <w:tcW w:w="1793" w:type="dxa"/>
+            <w:vAlign w:val="center"/>
+          </w:tcPr>
+          <w:p>
+            <w:pPr>
+              <w:jc w:val="center"/>
+              <w:cnfStyle w:val="000000000000"/>
+              <w:rPr>
+                <w:rFonts w:ascii="Arial" w:hAnsi="Arial" w:cs="Arial"/>
+                <w:lang/>
+              </w:rPr>
+            </w:pPr>
+            <w:r>
+              <w:rPr>
+                <w:rFonts w:ascii="Arial" w:hAnsi="Arial" w:cs="Arial"/>
+                <w:lang/>
+              </w:rPr>
+              <w:t>~1.000.000</w:t>
+            </w:r>
+          </w:p>
+        </w:tc>
+        <w:tc>
+          <w:tcPr>
+            <w:tcW w:w="1793" w:type="dxa"/>
+            <w:vAlign w:val="center"/>
+          </w:tcPr>
+          <w:p>
+            <w:pPr>
+              <w:jc w:val="center"/>
+              <w:cnfStyle w:val="000000000000"/>
+              <w:rPr>
+                <w:rFonts w:ascii="Arial" w:hAnsi="Arial" w:cs="Arial"/>
+                <w:lang/>
+              </w:rPr>
+            </w:pPr>
+            <w:r>
+              <w:rPr>
+                <w:rFonts w:ascii="Arial" w:hAnsi="Arial" w:cs="Arial"/>
+                <w:lang/>
+              </w:rPr>
+              <w:t>~170</w:t>
+            </w:r>
+          </w:p>
+        </w:tc>
+        <w:tc>
+          <w:tcPr>
+            <w:tcW w:w="1793" w:type="dxa"/>
+            <w:vAlign w:val="center"/>
+          </w:tcPr>
+          <w:p>
+            <w:pPr>
+              <w:jc w:val="center"/>
+              <w:cnfStyle w:val="000000000000"/>
+              <w:rPr>
+                <w:rFonts w:ascii="Arial" w:hAnsi="Arial" w:cs="Arial"/>
+                <w:lang/>
+              </w:rPr>
+            </w:pPr>
+            <w:r>
+              <w:rPr>
+                <w:rFonts w:ascii="Arial" w:hAnsi="Arial" w:cs="Arial"/>
+                <w:lang/>
+              </w:rPr>
+              <w:t>17</w:t>
+            </w:r>
+          </w:p>
+        </w:tc>
+      </w:tr>
+    </w:tbl>
+    <w:p>
+      <w:pPr>
+        <w:pStyle w:val="Caption"/>
+        <w:keepNext/>
+        <w:jc w:val="center"/>
+      </w:pPr>
+      <w:r>
+        <w:br/>
+        <w:t>Tabela 1. Rezultati testova</w:t>
+      </w:r>
+    </w:p>
+    <w:p>
+      <w:pPr>
+        <w:jc w:val="both"/>
+        <w:rPr>
+          <w:rFonts w:ascii="Arial" w:hAnsi="Arial" w:cs="Arial"/>
+          <w:lang/>
+        </w:rPr>
+      </w:pPr>
+    </w:p>
+    <w:p>
+      <w:pPr>
+        <w:rPr>
+          <w:rFonts w:ascii="Arial" w:hAnsi="Arial" w:cs="Arial"/>
+        </w:rPr>
+      </w:pPr>
+      <w:r>
+        <w:rPr>
+          <w:rFonts w:ascii="Segoe UI Emoji" w:hAnsi="Segoe UI Emoji"/>
+        </w:rPr>
+        <w:t>Iz priloženih rezultata može se primetiti da se optere</w:t>
+      </w:r>
+      <w:r>
+        <w:rPr>
+          <w:rFonts w:ascii="Arial" w:hAnsi="Arial" w:cs="Arial"/>
+        </w:rPr>
+        <w:t>ćenje procesora drastično povećalo sa povećanjem broja niti. Bitno je naglasiti, da je povećanje broja niti, posledica povećanog broja tema u okviru servisa, a ne povećanog broja pretplatnika.</w:t>
+      </w:r>
     </w:p>
     <w:p>
       <w:pPr>
@@ -2994,6 +3496,135 @@
       <w:color w:val="808080" w:themeColor="text1" w:themeTint="7F"/>
     </w:rPr>
   </w:style>
+  <w:style w:type="table" w:styleId="TableGrid">
+    <w:name w:val="Table Grid"/>
+    <w:basedOn w:val="TableNormal"/>
+    <w:uiPriority w:val="39"/>
+    <w:rsid w:val="00BD55A3"/>
+    <w:pPr>
+      <w:spacing w:after="0" w:line="240" w:lineRule="auto"/>
+    </w:pPr>
+    <w:tblPr>
+      <w:tblInd w:w="0" w:type="dxa"/>
+      <w:tblBorders>
+        <w:top w:val="single" w:sz="4" w:space="0" w:color="000000" w:themeColor="text1"/>
+        <w:left w:val="single" w:sz="4" w:space="0" w:color="000000" w:themeColor="text1"/>
+        <w:bottom w:val="single" w:sz="4" w:space="0" w:color="000000" w:themeColor="text1"/>
+        <w:right w:val="single" w:sz="4" w:space="0" w:color="000000" w:themeColor="text1"/>
+        <w:insideH w:val="single" w:sz="4" w:space="0" w:color="000000" w:themeColor="text1"/>
+        <w:insideV w:val="single" w:sz="4" w:space="0" w:color="000000" w:themeColor="text1"/>
+      </w:tblBorders>
+      <w:tblCellMar>
+        <w:top w:w="0" w:type="dxa"/>
+        <w:left w:w="108" w:type="dxa"/>
+        <w:bottom w:w="0" w:type="dxa"/>
+        <w:right w:w="108" w:type="dxa"/>
+      </w:tblCellMar>
+    </w:tblPr>
+  </w:style>
+  <w:style w:type="table" w:styleId="LightShading-Accent2">
+    <w:name w:val="Light Shading Accent 2"/>
+    <w:basedOn w:val="TableNormal"/>
+    <w:uiPriority w:val="60"/>
+    <w:rsid w:val="00875749"/>
+    <w:pPr>
+      <w:spacing w:after="0" w:line="240" w:lineRule="auto"/>
+    </w:pPr>
+    <w:rPr>
+      <w:color w:val="C45911" w:themeColor="accent2" w:themeShade="BF"/>
+    </w:rPr>
+    <w:tblPr>
+      <w:tblStyleRowBandSize w:val="1"/>
+      <w:tblStyleColBandSize w:val="1"/>
+      <w:tblInd w:w="0" w:type="dxa"/>
+      <w:tblBorders>
+        <w:top w:val="single" w:sz="8" w:space="0" w:color="ED7D31" w:themeColor="accent2"/>
+        <w:bottom w:val="single" w:sz="8" w:space="0" w:color="ED7D31" w:themeColor="accent2"/>
+      </w:tblBorders>
+      <w:tblCellMar>
+        <w:top w:w="0" w:type="dxa"/>
+        <w:left w:w="108" w:type="dxa"/>
+        <w:bottom w:w="0" w:type="dxa"/>
+        <w:right w:w="108" w:type="dxa"/>
+      </w:tblCellMar>
+    </w:tblPr>
+    <w:tblStylePr w:type="firstRow">
+      <w:pPr>
+        <w:spacing w:before="0" w:after="0" w:line="240" w:lineRule="auto"/>
+      </w:pPr>
+      <w:rPr>
+        <w:b/>
+        <w:bCs/>
+      </w:rPr>
+      <w:tblPr/>
+      <w:tcPr>
+        <w:tcBorders>
+          <w:top w:val="single" w:sz="8" w:space="0" w:color="ED7D31" w:themeColor="accent2"/>
+          <w:left w:val="nil"/>
+          <w:bottom w:val="single" w:sz="8" w:space="0" w:color="ED7D31" w:themeColor="accent2"/>
+          <w:right w:val="nil"/>
+          <w:insideH w:val="nil"/>
+          <w:insideV w:val="nil"/>
+        </w:tcBorders>
+      </w:tcPr>
+    </w:tblStylePr>
+    <w:tblStylePr w:type="lastRow">
+      <w:pPr>
+        <w:spacing w:before="0" w:after="0" w:line="240" w:lineRule="auto"/>
+      </w:pPr>
+      <w:rPr>
+        <w:b/>
+        <w:bCs/>
+      </w:rPr>
+      <w:tblPr/>
+      <w:tcPr>
+        <w:tcBorders>
+          <w:top w:val="single" w:sz="8" w:space="0" w:color="ED7D31" w:themeColor="accent2"/>
+          <w:left w:val="nil"/>
+          <w:bottom w:val="single" w:sz="8" w:space="0" w:color="ED7D31" w:themeColor="accent2"/>
+          <w:right w:val="nil"/>
+          <w:insideH w:val="nil"/>
+          <w:insideV w:val="nil"/>
+        </w:tcBorders>
+      </w:tcPr>
+    </w:tblStylePr>
+    <w:tblStylePr w:type="firstCol">
+      <w:rPr>
+        <w:b/>
+        <w:bCs/>
+      </w:rPr>
+    </w:tblStylePr>
+    <w:tblStylePr w:type="lastCol">
+      <w:rPr>
+        <w:b/>
+        <w:bCs/>
+      </w:rPr>
+    </w:tblStylePr>
+    <w:tblStylePr w:type="band1Vert">
+      <w:tblPr/>
+      <w:tcPr>
+        <w:tcBorders>
+          <w:left w:val="nil"/>
+          <w:right w:val="nil"/>
+          <w:insideH w:val="nil"/>
+          <w:insideV w:val="nil"/>
+        </w:tcBorders>
+        <w:shd w:val="clear" w:color="auto" w:fill="FADECB" w:themeFill="accent2" w:themeFillTint="3F"/>
+      </w:tcPr>
+    </w:tblStylePr>
+    <w:tblStylePr w:type="band1Horz">
+      <w:tblPr/>
+      <w:tcPr>
+        <w:tcBorders>
+          <w:left w:val="nil"/>
+          <w:right w:val="nil"/>
+          <w:insideH w:val="nil"/>
+          <w:insideV w:val="nil"/>
+        </w:tcBorders>
+        <w:shd w:val="clear" w:color="auto" w:fill="FADECB" w:themeFill="accent2" w:themeFillTint="3F"/>
+      </w:tcPr>
+    </w:tblStylePr>
+  </w:style>
 </w:styles>
 </file>
 
@@ -3252,7 +3883,7 @@
   <a:extraClrSchemeLst/>
   <a:extLst>
     <a:ext uri="{05A4C25C-085E-4340-85A3-A5531E510DB2}">
-      <thm15:themeFamily xmlns="" xmlns:thm15="http://schemas.microsoft.com/office/thememl/2012/main" name="Office Theme" id="{62F939B6-93AF-4DB8-9C6B-D6C7DFDC589F}" vid="{4A3C46E8-61CC-4603-A589-7422A47A8E4A}"/>
+      <thm15:themeFamily xmlns:thm15="http://schemas.microsoft.com/office/thememl/2012/main" xmlns="" name="Office Theme" id="{62F939B6-93AF-4DB8-9C6B-D6C7DFDC589F}" vid="{4A3C46E8-61CC-4603-A589-7422A47A8E4A}"/>
     </a:ext>
   </a:extLst>
 </a:theme>

</xml_diff>